<commit_message>
ADFD graph updated. to show the faults in correct order.
</commit_message>
<xml_diff>
--- a/papers/ICSCA2013/ADFD.docx
+++ b/papers/ICSCA2013/ADFD.docx
@@ -7061,7 +7061,12 @@
       </w:r>
       <w:proofErr w:type="spellEnd"/>
       <w:r>
-        <w:t>. Eng. Notes 21(3) (May 1996) 195–200</w:t>
+        <w:t xml:space="preserve">. Eng. Notes 21(3) </w:t>
+      </w:r>
+      <w:bookmarkStart w:id="1" w:name="_GoBack"/>
+      <w:bookmarkEnd w:id="1"/>
+      <w:r>
+        <w:t>(May 1996) 195–200</w:t>
       </w:r>
     </w:p>
     <w:p>
@@ -7369,8 +7374,6 @@
       <w:r>
         <w:t>.: The art of software testing. Wiley (2011)</w:t>
       </w:r>
-      <w:bookmarkStart w:id="1" w:name="_GoBack"/>
-      <w:bookmarkEnd w:id="1"/>
     </w:p>
     <w:p>
       <w:pPr>
@@ -9091,7 +9094,10 @@
       </w:r>
       <w:proofErr w:type="gramEnd"/>
       <w:r>
-        <w:t>(((x &gt; 0)\&amp;\&amp;(x &lt; 20)) || ((y &gt; 0) \&amp;\&amp; (y &lt; 20)))</w:t>
+        <w:t>(((x &gt; 0)&amp;&amp;(x &lt; 20)) || ((y &gt; 0) &amp;</w:t>
+      </w:r>
+      <w:r>
+        <w:t>&amp; (y &lt; 20)))</w:t>
       </w:r>
     </w:p>
     <w:p>
@@ -9116,25 +9122,15 @@
         <w:tab/>
       </w:r>
       <w:r>
-        <w:tab/>
         <w:t>}</w:t>
       </w:r>
     </w:p>
     <w:p>
       <w:pPr>
         <w:pStyle w:val="FigureCaption"/>
-        <w:ind w:firstLine="202"/>
       </w:pPr>
       <w:r>
         <w:t>}</w:t>
-      </w:r>
-    </w:p>
-    <w:p>
-      <w:pPr>
-        <w:pStyle w:val="FigureCaption"/>
-      </w:pPr>
-      <w:r>
-        <w:t xml:space="preserve">} </w:t>
       </w:r>
     </w:p>
     <w:p>
@@ -12085,7 +12081,7 @@
 </file>
 
 <file path=customXml/itemProps1.xml><?xml version="1.0" encoding="utf-8"?>
-<ds:datastoreItem xmlns:ds="http://schemas.openxmlformats.org/officeDocument/2006/customXml" ds:itemID="{7808E84B-A0FF-F447-AD92-25342FBA80C6}">
+<ds:datastoreItem xmlns:ds="http://schemas.openxmlformats.org/officeDocument/2006/customXml" ds:itemID="{7C0F2ACC-906A-F74B-BA43-1807EA9F28F5}">
   <ds:schemaRefs>
     <ds:schemaRef ds:uri="http://schemas.openxmlformats.org/officeDocument/2006/bibliography"/>
   </ds:schemaRefs>

</xml_diff>

<commit_message>
ADFD paper updated with new pictues and text for green colour.
</commit_message>
<xml_diff>
--- a/papers/ICSCA2013/ADFD.docx
+++ b/papers/ICSCA2013/ADFD.docx
@@ -698,7 +698,21 @@
         <w:t>finding failures as well as the failure</w:t>
       </w:r>
       <w:r>
-        <w:t xml:space="preserve"> domains. The output produced at the end of test session is a chart showing the passing value or range of values in green and failing value or range of values in red. The complete workflow of ADFD strategy is given in Fig</w:t>
+        <w:t xml:space="preserve"> domains. The output produced at the end of test session is a chart showing the passing value</w:t>
+      </w:r>
+      <w:r>
+        <w:t xml:space="preserve"> or range of values in blue,</w:t>
+      </w:r>
+      <w:r>
+        <w:t xml:space="preserve"> failing value or range of values in red</w:t>
+      </w:r>
+      <w:r>
+        <w:t xml:space="preserve"> and failing values common in both with green</w:t>
+      </w:r>
+      <w:bookmarkStart w:id="1" w:name="_GoBack"/>
+      <w:bookmarkEnd w:id="1"/>
+      <w:r>
+        <w:t>. The complete workflow of ADFD strategy is given in Fig</w:t>
       </w:r>
       <w:r>
         <w:t>ure 2</w:t>
@@ -1118,14 +1132,14 @@
         <w:rPr>
           <w:lang w:eastAsia="zh-TW"/>
         </w:rPr>
-        <w:t xml:space="preserve">” extensions are generated through dynamic compiler API </w:t>
+        <w:t xml:space="preserve">” </w:t>
       </w:r>
       <w:r>
         <w:rPr>
           <w:lang w:eastAsia="zh-TW"/>
         </w:rPr>
         <w:lastRenderedPageBreak/>
-        <w:t xml:space="preserve">included in Java 6 under </w:t>
+        <w:t xml:space="preserve">extensions are generated through dynamic compiler API included in Java 6 under </w:t>
       </w:r>
       <w:proofErr w:type="spellStart"/>
       <w:r>
@@ -4552,7 +4566,7 @@
         <mc:AlternateContent>
           <mc:Choice Requires="wpg">
             <w:drawing>
-              <wp:anchor distT="0" distB="0" distL="114300" distR="114300" simplePos="0" relativeHeight="251686400" behindDoc="0" locked="0" layoutInCell="1" allowOverlap="1" wp14:anchorId="11116934" wp14:editId="1405E5AB">
+              <wp:anchor distT="0" distB="0" distL="114300" distR="114300" simplePos="0" relativeHeight="251686400" behindDoc="0" locked="0" layoutInCell="1" allowOverlap="1" wp14:anchorId="11116934" wp14:editId="704724C9">
                 <wp:simplePos x="0" y="0"/>
                 <wp:positionH relativeFrom="column">
                   <wp:posOffset>104775</wp:posOffset>
@@ -4560,43 +4574,41 @@
                 <wp:positionV relativeFrom="paragraph">
                   <wp:posOffset>132715</wp:posOffset>
                 </wp:positionV>
-                <wp:extent cx="6002020" cy="6226175"/>
+                <wp:extent cx="5943600" cy="6226175"/>
                 <wp:effectExtent l="0" t="0" r="0" b="0"/>
                 <wp:wrapThrough wrapText="bothSides">
                   <wp:wrapPolygon edited="0">
                     <wp:start x="0" y="0"/>
                     <wp:lineTo x="0" y="5023"/>
-                    <wp:lineTo x="2285" y="5640"/>
-                    <wp:lineTo x="2285" y="6345"/>
-                    <wp:lineTo x="6307" y="7049"/>
+                    <wp:lineTo x="2308" y="5640"/>
+                    <wp:lineTo x="2308" y="6345"/>
+                    <wp:lineTo x="6369" y="7049"/>
                     <wp:lineTo x="0" y="7138"/>
                     <wp:lineTo x="0" y="12248"/>
-                    <wp:lineTo x="2285" y="12689"/>
-                    <wp:lineTo x="2285" y="13658"/>
-                    <wp:lineTo x="4753" y="14099"/>
-                    <wp:lineTo x="10786" y="14099"/>
-                    <wp:lineTo x="91" y="14892"/>
-                    <wp:lineTo x="91" y="19827"/>
-                    <wp:lineTo x="3382" y="21148"/>
-                    <wp:lineTo x="3565" y="21501"/>
-                    <wp:lineTo x="18647" y="21501"/>
-                    <wp:lineTo x="18647" y="21148"/>
-                    <wp:lineTo x="21481" y="19915"/>
-                    <wp:lineTo x="21481" y="14892"/>
-                    <wp:lineTo x="10786" y="14099"/>
-                    <wp:lineTo x="17185" y="14099"/>
-                    <wp:lineTo x="19470" y="13746"/>
-                    <wp:lineTo x="19379" y="12689"/>
-                    <wp:lineTo x="20567" y="12689"/>
-                    <wp:lineTo x="21481" y="12072"/>
-                    <wp:lineTo x="21481" y="7226"/>
-                    <wp:lineTo x="20933" y="7138"/>
-                    <wp:lineTo x="15448" y="7049"/>
-                    <wp:lineTo x="19379" y="6433"/>
-                    <wp:lineTo x="19287" y="5640"/>
-                    <wp:lineTo x="20384" y="5640"/>
-                    <wp:lineTo x="21390" y="4935"/>
-                    <wp:lineTo x="21390" y="0"/>
+                    <wp:lineTo x="2308" y="12689"/>
+                    <wp:lineTo x="2308" y="13658"/>
+                    <wp:lineTo x="4800" y="14099"/>
+                    <wp:lineTo x="10800" y="14099"/>
+                    <wp:lineTo x="92" y="14892"/>
+                    <wp:lineTo x="92" y="19827"/>
+                    <wp:lineTo x="3415" y="21148"/>
+                    <wp:lineTo x="3600" y="21501"/>
+                    <wp:lineTo x="18831" y="21501"/>
+                    <wp:lineTo x="18831" y="21148"/>
+                    <wp:lineTo x="21508" y="19915"/>
+                    <wp:lineTo x="21508" y="14892"/>
+                    <wp:lineTo x="10800" y="14099"/>
+                    <wp:lineTo x="17262" y="14099"/>
+                    <wp:lineTo x="19662" y="13746"/>
+                    <wp:lineTo x="19569" y="12689"/>
+                    <wp:lineTo x="21508" y="12248"/>
+                    <wp:lineTo x="21508" y="7138"/>
+                    <wp:lineTo x="15600" y="7049"/>
+                    <wp:lineTo x="19569" y="6433"/>
+                    <wp:lineTo x="19477" y="5640"/>
+                    <wp:lineTo x="20492" y="5640"/>
+                    <wp:lineTo x="21508" y="4935"/>
+                    <wp:lineTo x="21508" y="0"/>
                     <wp:lineTo x="0" y="0"/>
                   </wp:wrapPolygon>
                 </wp:wrapThrough>
@@ -4609,9 +4621,9 @@
                       <wpg:grpSpPr>
                         <a:xfrm>
                           <a:off x="0" y="0"/>
-                          <a:ext cx="6002020" cy="6226175"/>
+                          <a:ext cx="5943600" cy="6226175"/>
                           <a:chOff x="0" y="0"/>
-                          <a:chExt cx="6002020" cy="6226175"/>
+                          <a:chExt cx="5943602" cy="6226175"/>
                         </a:xfrm>
                       </wpg:grpSpPr>
                       <wpg:grpSp>
@@ -4620,9 +4632,9 @@
                         <wpg:grpSpPr>
                           <a:xfrm>
                             <a:off x="76200" y="4305300"/>
-                            <a:ext cx="5925820" cy="1439545"/>
+                            <a:ext cx="5867402" cy="1439545"/>
                             <a:chOff x="0" y="0"/>
-                            <a:chExt cx="5927725" cy="1439545"/>
+                            <a:chExt cx="5869288" cy="1439545"/>
                           </a:xfrm>
                         </wpg:grpSpPr>
                         <pic:pic xmlns:pic="http://schemas.openxmlformats.org/drawingml/2006/picture">
@@ -4662,7 +4674,7 @@
                             </pic:cNvPicPr>
                           </pic:nvPicPr>
                           <pic:blipFill>
-                            <a:blip r:embed="rId14" cstate="print">
+                            <a:blip r:embed="rId14">
                               <a:extLst>
                                 <a:ext uri="{28A0092B-C50C-407E-A947-70E740481C1C}">
                                   <a14:useLocalDpi xmlns:a14="http://schemas.microsoft.com/office/drawing/2010/main" val="0"/>
@@ -4675,8 +4687,8 @@
                           </pic:blipFill>
                           <pic:spPr>
                             <a:xfrm>
-                              <a:off x="3048000" y="0"/>
-                              <a:ext cx="2879725" cy="1439545"/>
+                              <a:off x="3048981" y="0"/>
+                              <a:ext cx="2820307" cy="1439545"/>
                             </a:xfrm>
                             <a:prstGeom prst="rect">
                               <a:avLst/>
@@ -4690,9 +4702,9 @@
                         <wpg:grpSpPr>
                           <a:xfrm>
                             <a:off x="0" y="2078355"/>
-                            <a:ext cx="5928360" cy="1439545"/>
+                            <a:ext cx="5943601" cy="1439545"/>
                             <a:chOff x="0" y="0"/>
-                            <a:chExt cx="5928360" cy="1439545"/>
+                            <a:chExt cx="5943601" cy="1439545"/>
                           </a:xfrm>
                         </wpg:grpSpPr>
                         <pic:pic xmlns:pic="http://schemas.openxmlformats.org/drawingml/2006/picture">
@@ -4732,7 +4744,7 @@
                             </pic:cNvPicPr>
                           </pic:nvPicPr>
                           <pic:blipFill>
-                            <a:blip r:embed="rId16" cstate="print">
+                            <a:blip r:embed="rId16">
                               <a:extLst>
                                 <a:ext uri="{28A0092B-C50C-407E-A947-70E740481C1C}">
                                   <a14:useLocalDpi xmlns:a14="http://schemas.microsoft.com/office/drawing/2010/main" val="0"/>
@@ -4745,8 +4757,8 @@
                           </pic:blipFill>
                           <pic:spPr>
                             <a:xfrm>
-                              <a:off x="3048635" y="0"/>
-                              <a:ext cx="2879725" cy="1439545"/>
+                              <a:off x="3048000" y="0"/>
+                              <a:ext cx="2895601" cy="1439545"/>
                             </a:xfrm>
                             <a:prstGeom prst="rect">
                               <a:avLst/>
@@ -5691,13 +5703,16 @@
                     </wpg:wgp>
                   </a:graphicData>
                 </a:graphic>
+                <wp14:sizeRelH relativeFrom="margin">
+                  <wp14:pctWidth>0</wp14:pctWidth>
+                </wp14:sizeRelH>
               </wp:anchor>
             </w:drawing>
           </mc:Choice>
           <mc:Fallback>
             <w:pict>
-              <v:group id="Group 7" o:spid="_x0000_s1026" style="position:absolute;left:0;text-align:left;margin-left:8.25pt;margin-top:10.45pt;width:472.6pt;height:490.25pt;z-index:251686400" coordsize="6002020,6226175" o:gfxdata="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">
-                <v:group id="Group 16" o:spid="_x0000_s1027" style="position:absolute;left:76200;top:4305300;width:5925820;height:1439545" coordsize="5927725,1439545" o:gfxdata="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">
+              <v:group id="Group 7" o:spid="_x0000_s1026" style="position:absolute;left:0;text-align:left;margin-left:8.25pt;margin-top:10.45pt;width:468pt;height:490.25pt;z-index:251686400;mso-width-relative:margin" coordsize="5943602,6226175" o:gfxdata="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">
+                <v:group id="Group 16" o:spid="_x0000_s1027" style="position:absolute;left:76200;top:4305300;width:5867402;height:1439545" coordsize="5869288,1439545" o:gfxdata="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">
                   <v:shapetype id="_x0000_t75" coordsize="21600,21600" o:spt="75" o:preferrelative="t" path="m@4@5l@4@11@9@11@9@5xe" filled="f" stroked="f">
                     <v:stroke joinstyle="miter"/>
                     <v:formulas>
@@ -5722,19 +5737,19 @@
                     <v:path arrowok="t"/>
                     <o:lock v:ext="edit" aspectratio="f"/>
                   </v:shape>
-                  <v:shape id="Picture 14" o:spid="_x0000_s1029" type="#_x0000_t75" style="position:absolute;left:3048000;width:2879725;height:1439545;visibility:visible;mso-wrap-style:square" o:gfxdata="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">
+                  <v:shape id="Picture 14" o:spid="_x0000_s1029" type="#_x0000_t75" style="position:absolute;left:3048981;width:2820307;height:1439545;visibility:visible;mso-wrap-style:square" o:gfxdata="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">
                     <v:imagedata r:id="rId20" o:title=""/>
                     <v:path arrowok="t"/>
                     <o:lock v:ext="edit" aspectratio="f"/>
                   </v:shape>
                 </v:group>
-                <v:group id="Group 15" o:spid="_x0000_s1030" style="position:absolute;top:2078355;width:5928360;height:1439545" coordsize="5928360,1439545" o:gfxdata="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">
+                <v:group id="Group 15" o:spid="_x0000_s1030" style="position:absolute;top:2078355;width:5943601;height:1439545" coordsize="5943601,1439545" o:gfxdata="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">
                   <v:shape id="Picture 10" o:spid="_x0000_s1031" type="#_x0000_t75" style="position:absolute;width:2879725;height:1439545;visibility:visible;mso-wrap-style:square" o:gfxdata="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">
                     <v:imagedata r:id="rId21" o:title=""/>
                     <v:path arrowok="t"/>
                     <o:lock v:ext="edit" aspectratio="f"/>
                   </v:shape>
-                  <v:shape id="Picture 11" o:spid="_x0000_s1032" type="#_x0000_t75" style="position:absolute;left:3048635;width:2879725;height:1439545;visibility:visible;mso-wrap-style:square" o:gfxdata="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">
+                  <v:shape id="Picture 11" o:spid="_x0000_s1032" type="#_x0000_t75" style="position:absolute;left:3048000;width:2895601;height:1439545;visibility:visible;mso-wrap-style:square" o:gfxdata="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">
                     <v:imagedata r:id="rId22" o:title=""/>
                     <v:path arrowok="t"/>
                     <o:lock v:ext="edit" aspectratio="f"/>
@@ -7061,12 +7076,7 @@
       </w:r>
       <w:proofErr w:type="spellEnd"/>
       <w:r>
-        <w:t xml:space="preserve">. Eng. Notes 21(3) </w:t>
-      </w:r>
-      <w:bookmarkStart w:id="1" w:name="_GoBack"/>
-      <w:bookmarkEnd w:id="1"/>
-      <w:r>
-        <w:t>(May 1996) 195–200</w:t>
+        <w:t>. Eng. Notes 21(3) (May 1996) 195–200</w:t>
       </w:r>
     </w:p>
     <w:p>
@@ -12081,7 +12091,7 @@
 </file>
 
 <file path=customXml/itemProps1.xml><?xml version="1.0" encoding="utf-8"?>
-<ds:datastoreItem xmlns:ds="http://schemas.openxmlformats.org/officeDocument/2006/customXml" ds:itemID="{7C0F2ACC-906A-F74B-BA43-1807EA9F28F5}">
+<ds:datastoreItem xmlns:ds="http://schemas.openxmlformats.org/officeDocument/2006/customXml" ds:itemID="{C79ED3E9-A863-844A-AE34-2E375096943A}">
   <ds:schemaRefs>
     <ds:schemaRef ds:uri="http://schemas.openxmlformats.org/officeDocument/2006/bibliography"/>
   </ds:schemaRefs>

</xml_diff>

<commit_message>
Figures change to new one with red colours.
</commit_message>
<xml_diff>
--- a/papers/ICSCA2013/ADFD.docx
+++ b/papers/ICSCA2013/ADFD.docx
@@ -201,21 +201,7 @@
         <w:rPr>
           <w:lang w:eastAsia="zh-TW"/>
         </w:rPr>
-        <w:t xml:space="preserve"> as well, including low code coverage [6] and discovery of lower number of faults [7]. To overcome these limitations while keeping its benefits intact many researchers successfully refined pure random testing. Adaptive Random Testing (ART) is the most significant refinements of random testing. Experiments performed using ART showed up to 50% better results compared to the traditional/pure random testing [8]. Similarly Restricted Random Testing (RRT) [9], Mirror Adaptive Random Testing (MART) [10], Adaptive Random Testing for Object Oriented Programs (ARTOO) [2], Directed Adaptive Random Testing (DART) [11], Lattice-based Adaptive Random Testing (LART) [12] and Feedback-directed Random Testing (FRT) [13] are some of the variations of random testing aiming to increase the </w:t>
-      </w:r>
-      <w:proofErr w:type="gramStart"/>
-      <w:r>
-        <w:rPr>
-          <w:lang w:eastAsia="zh-TW"/>
-        </w:rPr>
-        <w:t>overall</w:t>
-      </w:r>
-      <w:proofErr w:type="gramEnd"/>
-      <w:r>
-        <w:rPr>
-          <w:lang w:eastAsia="zh-TW"/>
-        </w:rPr>
-        <w:t xml:space="preserve"> performance of pure random testing.</w:t>
+        <w:t xml:space="preserve"> as well, including low code coverage [6] and discovery of lower number of faults [7]. To overcome these limitations while keeping its benefits intact many researchers successfully refined pure random testing. Adaptive Random Testing (ART) is the most significant refinements of random testing. Experiments performed using ART showed up to 50% better results compared to the traditional/pure random testing [8]. Similarly Restricted Random Testing (RRT) [9], Mirror Adaptive Random Testing (MART) [10], Adaptive Random Testing for Object Oriented Programs (ARTOO) [2], Directed Adaptive Random Testing (DART) [11], Lattice-based Adaptive Random Testing (LART) [12] and Feedback-directed Random Testing (FRT) [13] are some of the variations of random testing aiming to increase the overall performance of pure random testing.</w:t>
       </w:r>
     </w:p>
     <w:p>
@@ -241,35 +227,7 @@
         <w:rPr>
           <w:lang w:eastAsia="zh-TW"/>
         </w:rPr>
-        <w:t xml:space="preserve">servation of Chan </w:t>
-      </w:r>
-      <w:proofErr w:type="gramStart"/>
-      <w:r>
-        <w:rPr>
-          <w:lang w:eastAsia="zh-TW"/>
-        </w:rPr>
-        <w:t>et</w:t>
-      </w:r>
-      <w:proofErr w:type="gramEnd"/>
-      <w:r>
-        <w:rPr>
-          <w:lang w:eastAsia="zh-TW"/>
-        </w:rPr>
-        <w:t xml:space="preserve">. </w:t>
-      </w:r>
-      <w:proofErr w:type="gramStart"/>
-      <w:r>
-        <w:rPr>
-          <w:lang w:eastAsia="zh-TW"/>
-        </w:rPr>
-        <w:t>al</w:t>
-      </w:r>
-      <w:proofErr w:type="gramEnd"/>
-      <w:r>
-        <w:rPr>
-          <w:lang w:eastAsia="zh-TW"/>
-        </w:rPr>
-        <w:t>., [14] that failure causing inputs across the whole input domain form certain kinds of domains. They classified these domains i</w:t>
+        <w:t>servation of Chan et. al., [14] that failure causing inputs across the whole input domain form certain kinds of domains. They classified these domains i</w:t>
       </w:r>
       <w:r>
         <w:rPr>
@@ -299,27 +257,13 @@
         <w:rPr>
           <w:lang w:eastAsia="zh-TW"/>
         </w:rPr>
-        <w:t xml:space="preserve">urther suggested that the </w:t>
-      </w:r>
-      <w:proofErr w:type="gramStart"/>
-      <w:r>
-        <w:rPr>
-          <w:lang w:eastAsia="zh-TW"/>
-        </w:rPr>
-        <w:t>fault-</w:t>
-      </w:r>
-      <w:r>
-        <w:rPr>
-          <w:lang w:eastAsia="zh-TW"/>
-        </w:rPr>
-        <w:t>finding</w:t>
-      </w:r>
-      <w:proofErr w:type="gramEnd"/>
-      <w:r>
-        <w:rPr>
-          <w:lang w:eastAsia="zh-TW"/>
-        </w:rPr>
-        <w:t xml:space="preserve"> ability of testing could be improved by taking into consideration these failure domains.</w:t>
+        <w:t>urther suggested that the fault-</w:t>
+      </w:r>
+      <w:r>
+        <w:rPr>
+          <w:lang w:eastAsia="zh-TW"/>
+        </w:rPr>
+        <w:t>finding ability of testing could be improved by taking into consideration these failure domains.</w:t>
       </w:r>
     </w:p>
     <w:p>
@@ -704,15 +648,12 @@
         <w:t xml:space="preserve"> or range of values in blue,</w:t>
       </w:r>
       <w:r>
-        <w:t xml:space="preserve"> failing value or range of values in red</w:t>
-      </w:r>
-      <w:r>
-        <w:t xml:space="preserve"> and failing values common in both with green</w:t>
+        <w:t xml:space="preserve"> failing value or</w:t>
       </w:r>
       <w:bookmarkStart w:id="1" w:name="_GoBack"/>
       <w:bookmarkEnd w:id="1"/>
       <w:r>
-        <w:t>. The complete workflow of ADFD strategy is given in Fig</w:t>
+        <w:t xml:space="preserve"> range of values in red. The complete workflow of ADFD strategy is given in Fig</w:t>
       </w:r>
       <w:r>
         <w:t>ure 2</w:t>
@@ -727,15 +668,7 @@
         <w:jc w:val="both"/>
       </w:pPr>
       <w:r>
-        <w:t xml:space="preserve">The process is divided into five major steps given below and each step is briefly explained in the following </w:t>
-      </w:r>
-      <w:proofErr w:type="spellStart"/>
-      <w:r>
-        <w:t>paras</w:t>
-      </w:r>
-      <w:proofErr w:type="spellEnd"/>
-      <w:r>
-        <w:t>.</w:t>
+        <w:t>The process is divided into five major steps given below and each step is briefly explained in the following paras.</w:t>
       </w:r>
     </w:p>
     <w:p>
@@ -985,26 +918,10 @@
         <w:t>d range. Default range for mini</w:t>
       </w:r>
       <w:r>
-        <w:t xml:space="preserve">mum and maximum is </w:t>
-      </w:r>
-      <w:proofErr w:type="spellStart"/>
-      <w:r>
-        <w:t>Integer.MIN_INT</w:t>
-      </w:r>
-      <w:proofErr w:type="spellEnd"/>
-      <w:r>
-        <w:t xml:space="preserve"> and </w:t>
-      </w:r>
-      <w:proofErr w:type="spellStart"/>
-      <w:r>
-        <w:t>Integer.MAX_</w:t>
-      </w:r>
-      <w:r>
-        <w:t>INT</w:t>
-      </w:r>
-      <w:proofErr w:type="spellEnd"/>
-      <w:r>
-        <w:t xml:space="preserve"> respectively.</w:t>
+        <w:t>mum and maximum is Integer.MIN_INT and Integer.MAX_</w:t>
+      </w:r>
+      <w:r>
+        <w:t>INT respectively.</w:t>
       </w:r>
     </w:p>
     <w:p>
@@ -1052,11 +969,9 @@
       <w:r>
         <w:t xml:space="preserve">. Random+ (R+) is an improvement over random strategy with preference to the boundary values to provide better </w:t>
       </w:r>
-      <w:proofErr w:type="gramStart"/>
       <w:r>
         <w:t>fault-finding</w:t>
       </w:r>
-      <w:proofErr w:type="gramEnd"/>
       <w:r>
         <w:t xml:space="preserve"> ability. ADFD strategy is implemented in YETI </w:t>
       </w:r>
@@ -1064,15 +979,7 @@
         <w:t>tool, which is famous for its simplicity, high speed,</w:t>
       </w:r>
       <w:r>
-        <w:t xml:space="preserve"> and proven ability of finding potentially hazardous faults in many systems [15], [16]. YETI is quick and can call up to one million instructions in one second on Java code. It is also capable of testing VB.Net, C, JML and </w:t>
-      </w:r>
-      <w:proofErr w:type="spellStart"/>
-      <w:r>
-        <w:t>CoFoJa</w:t>
-      </w:r>
-      <w:proofErr w:type="spellEnd"/>
-      <w:r>
-        <w:t xml:space="preserve"> beside Java</w:t>
+        <w:t xml:space="preserve"> and proven ability of finding potentially hazardous faults in many systems [15], [16]. YETI is quick and can call up to one million instructions in one second on Java code. It is also capable of testing VB.Net, C, JML and CoFoJa beside Java</w:t>
       </w:r>
       <w:r>
         <w:t xml:space="preserve"> programs</w:t>
@@ -1118,42 +1025,14 @@
         <w:rPr>
           <w:lang w:eastAsia="zh-TW"/>
         </w:rPr>
-        <w:t xml:space="preserve"> domains in the given SUT. These programs with “</w:t>
-      </w:r>
-      <w:proofErr w:type="gramStart"/>
-      <w:r>
-        <w:rPr>
-          <w:lang w:eastAsia="zh-TW"/>
-        </w:rPr>
-        <w:t>.java</w:t>
-      </w:r>
-      <w:proofErr w:type="gramEnd"/>
-      <w:r>
-        <w:rPr>
-          <w:lang w:eastAsia="zh-TW"/>
-        </w:rPr>
-        <w:t xml:space="preserve">” </w:t>
+        <w:t xml:space="preserve"> domains in the given SUT. These programs with “.java” extensions are generated through dynamic compiler API </w:t>
       </w:r>
       <w:r>
         <w:rPr>
           <w:lang w:eastAsia="zh-TW"/>
         </w:rPr>
         <w:lastRenderedPageBreak/>
-        <w:t xml:space="preserve">extensions are generated through dynamic compiler API included in Java 6 under </w:t>
-      </w:r>
-      <w:proofErr w:type="spellStart"/>
-      <w:r>
-        <w:rPr>
-          <w:lang w:eastAsia="zh-TW"/>
-        </w:rPr>
-        <w:t>javax.tools</w:t>
-      </w:r>
-      <w:proofErr w:type="spellEnd"/>
-      <w:r>
-        <w:rPr>
-          <w:lang w:eastAsia="zh-TW"/>
-        </w:rPr>
-        <w:t xml:space="preserve"> package. The number of programs generated can be one or more, depending on the number of arguments in the test module i.e. for module with one argument one program is generated, for two argument </w:t>
+        <w:t xml:space="preserve">included in Java 6 under javax.tools package. The number of programs generated can be one or more, depending on the number of arguments in the test module i.e. for module with one argument one program is generated, for two argument </w:t>
       </w:r>
       <w:r>
         <w:rPr>
@@ -1196,35 +1075,7 @@
         <w:rPr>
           <w:lang w:eastAsia="zh-TW"/>
         </w:rPr>
-        <w:t>The java modules generated in previous step are compiled using “</w:t>
-      </w:r>
-      <w:proofErr w:type="spellStart"/>
-      <w:r>
-        <w:rPr>
-          <w:lang w:eastAsia="zh-TW"/>
-        </w:rPr>
-        <w:t>javac</w:t>
-      </w:r>
-      <w:proofErr w:type="spellEnd"/>
-      <w:r>
-        <w:rPr>
-          <w:lang w:eastAsia="zh-TW"/>
-        </w:rPr>
-        <w:t xml:space="preserve"> *” command to get their binary “</w:t>
-      </w:r>
-      <w:proofErr w:type="gramStart"/>
-      <w:r>
-        <w:rPr>
-          <w:lang w:eastAsia="zh-TW"/>
-        </w:rPr>
-        <w:t>.class</w:t>
-      </w:r>
-      <w:proofErr w:type="gramEnd"/>
-      <w:r>
-        <w:rPr>
-          <w:lang w:eastAsia="zh-TW"/>
-        </w:rPr>
-        <w:t>” files. The “java *” command is applied to execute the compiled programs. During execution the constant arguments of the module remain the same but the variable argument receive all the values in range, from minimum to maximum, specified in the beginning of the test. After execution is completed we get two text files of “Pass.txt” and “Fail.txt”. Pass file contains all the values for which the modules behave correctly while fail file contains all the values for which the modules fail.</w:t>
+        <w:t>The java modules generated in previous step are compiled using “javac *” command to get their binary “.class” files. The “java *” command is applied to execute the compiled programs. During execution the constant arguments of the module remain the same but the variable argument receive all the values in range, from minimum to maximum, specified in the beginning of the test. After execution is completed we get two text files of “Pass.txt” and “Fail.txt”. Pass file contains all the values for which the modules behave correctly while fail file contains all the values for which the modules fail.</w:t>
       </w:r>
     </w:p>
     <w:p>
@@ -1246,35 +1097,7 @@
         <w:rPr>
           <w:lang w:eastAsia="zh-TW"/>
         </w:rPr>
-        <w:t xml:space="preserve">The values from the pass and fail files are used to plot (x, y) chart using </w:t>
-      </w:r>
-      <w:proofErr w:type="spellStart"/>
-      <w:r>
-        <w:rPr>
-          <w:lang w:eastAsia="zh-TW"/>
-        </w:rPr>
-        <w:t>JFreeChart</w:t>
-      </w:r>
-      <w:proofErr w:type="spellEnd"/>
-      <w:r>
-        <w:rPr>
-          <w:lang w:eastAsia="zh-TW"/>
-        </w:rPr>
-        <w:t xml:space="preserve">. </w:t>
-      </w:r>
-      <w:proofErr w:type="spellStart"/>
-      <w:r>
-        <w:rPr>
-          <w:lang w:eastAsia="zh-TW"/>
-        </w:rPr>
-        <w:t>JFreeChart</w:t>
-      </w:r>
-      <w:proofErr w:type="spellEnd"/>
-      <w:r>
-        <w:rPr>
-          <w:lang w:eastAsia="zh-TW"/>
-        </w:rPr>
-        <w:t xml:space="preserve"> is a free open-source java library that helps developers to display complex charts and graphs in thei</w:t>
+        <w:t>The values from the pass and fail files are used to plot (x, y) chart using JFreeChart. JFreeChart is a free open-source java library that helps developers to display complex charts and graphs in thei</w:t>
       </w:r>
       <w:r>
         <w:rPr>
@@ -1326,21 +1149,7 @@
         <w:rPr>
           <w:i/>
         </w:rPr>
-        <w:t xml:space="preserve">http://code.google. </w:t>
-      </w:r>
-      <w:proofErr w:type="gramStart"/>
-      <w:r>
-        <w:rPr>
-          <w:i/>
-        </w:rPr>
-        <w:t>com</w:t>
-      </w:r>
-      <w:proofErr w:type="gramEnd"/>
-      <w:r>
-        <w:rPr>
-          <w:i/>
-        </w:rPr>
-        <w:t>/p/yeti-test/</w:t>
+        <w:t>http://code.google. com/p/yeti-test/</w:t>
       </w:r>
       <w:r>
         <w:t>. In this section a brief overview of YETI is given with the focus on the parts relevant to the implementat</w:t>
@@ -1468,61 +1277,19 @@
         <w:rPr>
           <w:lang w:eastAsia="zh-TW"/>
         </w:rPr>
-        <w:t xml:space="preserve">The strategies section in YETI contains all the strategies including random, random+ and DSSR to be selected for testing according to the specific needs. The default test strategy for testing is random. On top of the hierarchy in strategies, is an abstract class </w:t>
-      </w:r>
-      <w:proofErr w:type="spellStart"/>
-      <w:r>
-        <w:rPr>
-          <w:lang w:eastAsia="zh-TW"/>
-        </w:rPr>
-        <w:t>YetiStrategy</w:t>
-      </w:r>
-      <w:proofErr w:type="spellEnd"/>
-      <w:r>
-        <w:rPr>
-          <w:lang w:eastAsia="zh-TW"/>
-        </w:rPr>
-        <w:t>, which is extended b</w:t>
-      </w:r>
-      <w:r>
-        <w:rPr>
-          <w:lang w:eastAsia="zh-TW"/>
-        </w:rPr>
-        <w:t xml:space="preserve">y </w:t>
-      </w:r>
-      <w:proofErr w:type="spellStart"/>
-      <w:r>
-        <w:rPr>
-          <w:lang w:eastAsia="zh-TW"/>
-        </w:rPr>
-        <w:t>YetiRandomPlusStrategy</w:t>
-      </w:r>
-      <w:proofErr w:type="spellEnd"/>
-      <w:r>
-        <w:rPr>
-          <w:lang w:eastAsia="zh-TW"/>
-        </w:rPr>
-        <w:t xml:space="preserve"> and </w:t>
-      </w:r>
-      <w:r>
-        <w:rPr>
-          <w:lang w:eastAsia="zh-TW"/>
-        </w:rPr>
-        <w:t xml:space="preserve">is </w:t>
-      </w:r>
-      <w:proofErr w:type="gramStart"/>
-      <w:r>
-        <w:rPr>
-          <w:lang w:eastAsia="zh-TW"/>
-        </w:rPr>
-        <w:t>further</w:t>
-      </w:r>
-      <w:proofErr w:type="gramEnd"/>
-      <w:r>
-        <w:rPr>
-          <w:lang w:eastAsia="zh-TW"/>
-        </w:rPr>
-        <w:t xml:space="preserve"> extended to get ADFD strategy.</w:t>
+        <w:t>The strategies section in YETI contains all the strategies including random, random+ and DSSR to be selected for testing according to the specific needs. The default test strategy for testing is random. On top of the hierarchy in strategies, is an abstract class YetiStrategy, which is extended b</w:t>
+      </w:r>
+      <w:r>
+        <w:rPr>
+          <w:lang w:eastAsia="zh-TW"/>
+        </w:rPr>
+        <w:t xml:space="preserve">y YetiRandomPlusStrategy and </w:t>
+      </w:r>
+      <w:r>
+        <w:rPr>
+          <w:lang w:eastAsia="zh-TW"/>
+        </w:rPr>
+        <w:t>is further extended to get ADFD strategy.</w:t>
       </w:r>
     </w:p>
     <w:p>
@@ -1556,34 +1323,13 @@
         <w:rPr>
           <w:lang w:eastAsia="zh-TW"/>
         </w:rPr>
-        <w:t xml:space="preserve"> generated by ADFD strategy at the end of test session, we fix the values of lower and upper range by 70 from </w:t>
-      </w:r>
-      <w:proofErr w:type="spellStart"/>
-      <w:r>
-        <w:rPr>
-          <w:lang w:eastAsia="zh-TW"/>
-        </w:rPr>
-        <w:t>Integer</w:t>
-      </w:r>
-      <w:r>
-        <w:rPr>
-          <w:lang w:eastAsia="zh-TW"/>
-        </w:rPr>
-        <w:t>.MIN_INT</w:t>
-      </w:r>
-      <w:proofErr w:type="spellEnd"/>
-      <w:r>
-        <w:rPr>
-          <w:lang w:eastAsia="zh-TW"/>
-        </w:rPr>
-        <w:t xml:space="preserve"> and </w:t>
-      </w:r>
-      <w:proofErr w:type="spellStart"/>
-      <w:r>
-        <w:rPr>
-          <w:lang w:eastAsia="zh-TW"/>
-        </w:rPr>
-        <w:t>Integer.MAX_</w:t>
+        <w:t xml:space="preserve"> generated by ADFD strategy at the end of test session, we fix the values of lower and upper range by 70 from Integer</w:t>
+      </w:r>
+      <w:r>
+        <w:rPr>
+          <w:lang w:eastAsia="zh-TW"/>
+        </w:rPr>
+        <w:t>.MIN_INT and Integer.MAX_</w:t>
       </w:r>
       <w:r>
         <w:rPr>
@@ -1591,7 +1337,6 @@
         </w:rPr>
         <w:t>INT</w:t>
       </w:r>
-      <w:proofErr w:type="spellEnd"/>
       <w:r>
         <w:rPr>
           <w:lang w:eastAsia="zh-TW"/>
@@ -1673,100 +1418,84 @@
           <w:lang w:eastAsia="zh-TW"/>
         </w:rPr>
       </w:pPr>
-      <w:proofErr w:type="gramStart"/>
       <w:r>
         <w:rPr>
           <w:color w:val="984806" w:themeColor="accent6" w:themeShade="80"/>
           <w:lang w:eastAsia="zh-TW"/>
         </w:rPr>
-        <w:t>public</w:t>
-      </w:r>
-      <w:proofErr w:type="gramEnd"/>
+        <w:t>public class</w:t>
+      </w:r>
+      <w:r>
+        <w:rPr>
+          <w:lang w:eastAsia="zh-TW"/>
+        </w:rPr>
+        <w:t xml:space="preserve"> PointDomainOneArgument{</w:t>
+      </w:r>
+    </w:p>
+    <w:p>
+      <w:pPr>
+        <w:pStyle w:val="Text"/>
+        <w:ind w:left="202"/>
+        <w:rPr>
+          <w:lang w:eastAsia="zh-TW"/>
+        </w:rPr>
+      </w:pPr>
       <w:r>
         <w:rPr>
           <w:color w:val="984806" w:themeColor="accent6" w:themeShade="80"/>
           <w:lang w:eastAsia="zh-TW"/>
         </w:rPr>
-        <w:t xml:space="preserve"> class</w:t>
-      </w:r>
-      <w:r>
-        <w:rPr>
-          <w:lang w:eastAsia="zh-TW"/>
-        </w:rPr>
-        <w:t xml:space="preserve"> </w:t>
-      </w:r>
-      <w:proofErr w:type="spellStart"/>
-      <w:r>
-        <w:rPr>
-          <w:lang w:eastAsia="zh-TW"/>
-        </w:rPr>
-        <w:t>PointDomainOneArgument</w:t>
-      </w:r>
-      <w:proofErr w:type="spellEnd"/>
-      <w:r>
-        <w:rPr>
-          <w:lang w:eastAsia="zh-TW"/>
-        </w:rPr>
-        <w:t>{</w:t>
-      </w:r>
-    </w:p>
-    <w:p>
-      <w:pPr>
-        <w:pStyle w:val="Text"/>
-        <w:ind w:left="202"/>
-        <w:rPr>
-          <w:lang w:eastAsia="zh-TW"/>
-        </w:rPr>
-      </w:pPr>
-      <w:proofErr w:type="gramStart"/>
+        <w:t>public static void</w:t>
+      </w:r>
+      <w:r>
+        <w:rPr>
+          <w:lang w:eastAsia="zh-TW"/>
+        </w:rPr>
+        <w:t xml:space="preserve"> pointErrors (int x){</w:t>
+      </w:r>
+    </w:p>
+    <w:p>
+      <w:pPr>
+        <w:pStyle w:val="Text"/>
+        <w:ind w:left="404"/>
+        <w:rPr>
+          <w:lang w:eastAsia="zh-TW"/>
+        </w:rPr>
+      </w:pPr>
       <w:r>
         <w:rPr>
           <w:color w:val="984806" w:themeColor="accent6" w:themeShade="80"/>
           <w:lang w:eastAsia="zh-TW"/>
         </w:rPr>
-        <w:t>public</w:t>
-      </w:r>
-      <w:proofErr w:type="gramEnd"/>
+        <w:t>if</w:t>
+      </w:r>
+      <w:r>
+        <w:rPr>
+          <w:lang w:eastAsia="zh-TW"/>
+        </w:rPr>
+        <w:t xml:space="preserve"> (x == -66) abort ();</w:t>
+      </w:r>
+    </w:p>
+    <w:p>
+      <w:pPr>
+        <w:pStyle w:val="Text"/>
+        <w:ind w:left="404"/>
+        <w:rPr>
+          <w:lang w:eastAsia="zh-TW"/>
+        </w:rPr>
+      </w:pPr>
       <w:r>
         <w:rPr>
           <w:color w:val="984806" w:themeColor="accent6" w:themeShade="80"/>
           <w:lang w:eastAsia="zh-TW"/>
         </w:rPr>
-        <w:t xml:space="preserve"> static void</w:t>
-      </w:r>
-      <w:r>
-        <w:rPr>
-          <w:lang w:eastAsia="zh-TW"/>
-        </w:rPr>
-        <w:t xml:space="preserve"> </w:t>
-      </w:r>
-      <w:proofErr w:type="spellStart"/>
-      <w:r>
-        <w:rPr>
-          <w:lang w:eastAsia="zh-TW"/>
-        </w:rPr>
-        <w:t>pointErrors</w:t>
-      </w:r>
-      <w:proofErr w:type="spellEnd"/>
-      <w:r>
-        <w:rPr>
-          <w:lang w:eastAsia="zh-TW"/>
-        </w:rPr>
-        <w:t xml:space="preserve"> (</w:t>
-      </w:r>
-      <w:proofErr w:type="spellStart"/>
-      <w:r>
-        <w:rPr>
-          <w:lang w:eastAsia="zh-TW"/>
-        </w:rPr>
-        <w:t>int</w:t>
-      </w:r>
-      <w:proofErr w:type="spellEnd"/>
-      <w:r>
-        <w:rPr>
-          <w:lang w:eastAsia="zh-TW"/>
-        </w:rPr>
-        <w:t xml:space="preserve"> x){</w:t>
+        <w:t>if</w:t>
+      </w:r>
+      <w:r>
+        <w:rPr>
+          <w:lang w:eastAsia="zh-TW"/>
+        </w:rPr>
+        <w:t xml:space="preserve"> (x == -2) abort ();</w:t>
       </w:r>
     </w:p>
     <w:p>
@@ -1777,94 +1506,35 @@
           <w:lang w:eastAsia="zh-TW"/>
         </w:rPr>
       </w:pPr>
-      <w:proofErr w:type="gramStart"/>
       <w:r>
         <w:rPr>
           <w:color w:val="984806" w:themeColor="accent6" w:themeShade="80"/>
           <w:lang w:eastAsia="zh-TW"/>
         </w:rPr>
+        <w:t xml:space="preserve">if </w:t>
+      </w:r>
+      <w:r>
+        <w:rPr>
+          <w:lang w:eastAsia="zh-TW"/>
+        </w:rPr>
+        <w:t>(x == 51) abort ();</w:t>
+      </w:r>
+    </w:p>
+    <w:p>
+      <w:pPr>
+        <w:pStyle w:val="Text"/>
+        <w:ind w:left="404"/>
+        <w:rPr>
+          <w:lang w:eastAsia="zh-TW"/>
+        </w:rPr>
+      </w:pPr>
+      <w:r>
+        <w:rPr>
+          <w:color w:val="984806" w:themeColor="accent6" w:themeShade="80"/>
+          <w:lang w:eastAsia="zh-TW"/>
+        </w:rPr>
         <w:t>if</w:t>
       </w:r>
-      <w:proofErr w:type="gramEnd"/>
-      <w:r>
-        <w:rPr>
-          <w:lang w:eastAsia="zh-TW"/>
-        </w:rPr>
-        <w:t xml:space="preserve"> (x == -66) abort ();</w:t>
-      </w:r>
-    </w:p>
-    <w:p>
-      <w:pPr>
-        <w:pStyle w:val="Text"/>
-        <w:ind w:left="404"/>
-        <w:rPr>
-          <w:lang w:eastAsia="zh-TW"/>
-        </w:rPr>
-      </w:pPr>
-      <w:proofErr w:type="gramStart"/>
-      <w:r>
-        <w:rPr>
-          <w:color w:val="984806" w:themeColor="accent6" w:themeShade="80"/>
-          <w:lang w:eastAsia="zh-TW"/>
-        </w:rPr>
-        <w:t>if</w:t>
-      </w:r>
-      <w:proofErr w:type="gramEnd"/>
-      <w:r>
-        <w:rPr>
-          <w:lang w:eastAsia="zh-TW"/>
-        </w:rPr>
-        <w:t xml:space="preserve"> (x == -2) abort ();</w:t>
-      </w:r>
-    </w:p>
-    <w:p>
-      <w:pPr>
-        <w:pStyle w:val="Text"/>
-        <w:ind w:left="404"/>
-        <w:rPr>
-          <w:lang w:eastAsia="zh-TW"/>
-        </w:rPr>
-      </w:pPr>
-      <w:proofErr w:type="gramStart"/>
-      <w:r>
-        <w:rPr>
-          <w:color w:val="984806" w:themeColor="accent6" w:themeShade="80"/>
-          <w:lang w:eastAsia="zh-TW"/>
-        </w:rPr>
-        <w:t>if</w:t>
-      </w:r>
-      <w:proofErr w:type="gramEnd"/>
-      <w:r>
-        <w:rPr>
-          <w:color w:val="984806" w:themeColor="accent6" w:themeShade="80"/>
-          <w:lang w:eastAsia="zh-TW"/>
-        </w:rPr>
-        <w:t xml:space="preserve"> </w:t>
-      </w:r>
-      <w:r>
-        <w:rPr>
-          <w:lang w:eastAsia="zh-TW"/>
-        </w:rPr>
-        <w:t>(x == 51) abort ();</w:t>
-      </w:r>
-    </w:p>
-    <w:p>
-      <w:pPr>
-        <w:pStyle w:val="Text"/>
-        <w:ind w:left="404"/>
-        <w:rPr>
-          <w:lang w:eastAsia="zh-TW"/>
-        </w:rPr>
-      </w:pPr>
-      <w:proofErr w:type="gramStart"/>
-      <w:r>
-        <w:rPr>
-          <w:color w:val="984806" w:themeColor="accent6" w:themeShade="80"/>
-          <w:lang w:eastAsia="zh-TW"/>
-        </w:rPr>
-        <w:t>if</w:t>
-      </w:r>
-      <w:proofErr w:type="gramEnd"/>
       <w:r>
         <w:rPr>
           <w:lang w:eastAsia="zh-TW"/>
@@ -2048,27 +1718,7 @@
           <w:sz w:val="16"/>
           <w:szCs w:val="16"/>
         </w:rPr>
-        <w:t xml:space="preserve">. ADFD strategy plotting </w:t>
-      </w:r>
-      <w:proofErr w:type="gramStart"/>
-      <w:r>
-        <w:rPr>
-          <w:b w:val="0"/>
-          <w:color w:val="17365D" w:themeColor="text2" w:themeShade="BF"/>
-          <w:sz w:val="16"/>
-          <w:szCs w:val="16"/>
-        </w:rPr>
-        <w:t>pass</w:t>
-      </w:r>
-      <w:proofErr w:type="gramEnd"/>
-      <w:r>
-        <w:rPr>
-          <w:b w:val="0"/>
-          <w:color w:val="17365D" w:themeColor="text2" w:themeShade="BF"/>
-          <w:sz w:val="16"/>
-          <w:szCs w:val="16"/>
-        </w:rPr>
-        <w:t xml:space="preserve"> and fail domain of the above class</w:t>
+        <w:t>. ADFD strategy plotting pass and fail domain of the above class</w:t>
       </w:r>
     </w:p>
     <w:p>
@@ -2165,11 +1815,7 @@
       </w:r>
       <w:r>
         <w:lastRenderedPageBreak/>
-        <w:t xml:space="preserve">Lion Version 10.7.5 running on 2 x 2.66 GHz 6-Core Intel Xeon with 6.00 GB (1333 MHz DDR3) of RAM. YETI runs on top of the </w:t>
-      </w:r>
-      <w:proofErr w:type="spellStart"/>
-      <w:r>
-        <w:t>Java</w:t>
+        <w:t>Lion Version 10.7.5 running on 2 x 2.66 GHz 6-Core Intel Xeon with 6.00 GB (1333 MHz DDR3) of RAM. YETI runs on top of the Java</w:t>
       </w:r>
       <w:r>
         <w:rPr>
@@ -2177,7 +1823,6 @@
         </w:rPr>
         <w:t>TM</w:t>
       </w:r>
-      <w:proofErr w:type="spellEnd"/>
       <w:r>
         <w:rPr>
           <w:vertAlign w:val="superscript"/>
@@ -2188,26 +1833,10 @@
         <w:t xml:space="preserve">SE </w:t>
       </w:r>
       <w:r>
-        <w:t xml:space="preserve">Runtime </w:t>
-      </w:r>
-      <w:proofErr w:type="spellStart"/>
-      <w:r>
-        <w:t>Env</w:t>
-      </w:r>
-      <w:proofErr w:type="spellEnd"/>
-      <w:r>
-        <w:t>.</w:t>
-      </w:r>
-      <w:r>
-        <w:t xml:space="preserve"> [</w:t>
-      </w:r>
-      <w:proofErr w:type="gramStart"/>
-      <w:r>
-        <w:t>version</w:t>
-      </w:r>
-      <w:proofErr w:type="gramEnd"/>
-      <w:r>
-        <w:t xml:space="preserve"> 1.6.0 35].</w:t>
+        <w:t>Runtime Env.</w:t>
+      </w:r>
+      <w:r>
+        <w:t xml:space="preserve"> [version 1.6.0 35].</w:t>
       </w:r>
     </w:p>
     <w:p>
@@ -2872,39 +2501,12 @@
                 <w:szCs w:val="14"/>
               </w:rPr>
             </w:pPr>
-            <w:proofErr w:type="spellStart"/>
-            <w:proofErr w:type="gramStart"/>
             <w:r>
               <w:rPr>
                 <w:sz w:val="14"/>
                 <w:szCs w:val="14"/>
               </w:rPr>
-              <w:t>PFDOneA</w:t>
-            </w:r>
-            <w:proofErr w:type="spellEnd"/>
-            <w:r>
-              <w:rPr>
-                <w:sz w:val="14"/>
-                <w:szCs w:val="14"/>
-              </w:rPr>
-              <w:t>(</w:t>
-            </w:r>
-            <w:proofErr w:type="spellStart"/>
-            <w:proofErr w:type="gramEnd"/>
-            <w:r>
-              <w:rPr>
-                <w:sz w:val="14"/>
-                <w:szCs w:val="14"/>
-              </w:rPr>
-              <w:t>i</w:t>
-            </w:r>
-            <w:proofErr w:type="spellEnd"/>
-            <w:r>
-              <w:rPr>
-                <w:sz w:val="14"/>
-                <w:szCs w:val="14"/>
-              </w:rPr>
-              <w:t>)</w:t>
+              <w:t>PFDOneA(i)</w:t>
             </w:r>
           </w:p>
         </w:tc>
@@ -3051,46 +2653,12 @@
                 <w:szCs w:val="14"/>
               </w:rPr>
             </w:pPr>
-            <w:proofErr w:type="spellStart"/>
-            <w:proofErr w:type="gramStart"/>
             <w:r>
               <w:rPr>
                 <w:sz w:val="14"/>
                 <w:szCs w:val="14"/>
               </w:rPr>
-              <w:t>PFDTwoA</w:t>
-            </w:r>
-            <w:proofErr w:type="spellEnd"/>
-            <w:r>
-              <w:rPr>
-                <w:sz w:val="14"/>
-                <w:szCs w:val="14"/>
-              </w:rPr>
-              <w:t>(</w:t>
-            </w:r>
-            <w:proofErr w:type="gramEnd"/>
-            <w:r>
-              <w:rPr>
-                <w:sz w:val="14"/>
-                <w:szCs w:val="14"/>
-              </w:rPr>
-              <w:t xml:space="preserve">2, </w:t>
-            </w:r>
-            <w:proofErr w:type="spellStart"/>
-            <w:r>
-              <w:rPr>
-                <w:sz w:val="14"/>
-                <w:szCs w:val="14"/>
-              </w:rPr>
-              <w:t>i</w:t>
-            </w:r>
-            <w:proofErr w:type="spellEnd"/>
-            <w:r>
-              <w:rPr>
-                <w:sz w:val="14"/>
-                <w:szCs w:val="14"/>
-              </w:rPr>
-              <w:t>)</w:t>
+              <w:t>PFDTwoA(2, i)</w:t>
             </w:r>
           </w:p>
         </w:tc>
@@ -3229,30 +2797,12 @@
                 <w:szCs w:val="14"/>
               </w:rPr>
             </w:pPr>
-            <w:proofErr w:type="spellStart"/>
-            <w:proofErr w:type="gramStart"/>
             <w:r>
               <w:rPr>
                 <w:sz w:val="14"/>
                 <w:szCs w:val="14"/>
               </w:rPr>
-              <w:t>PFDTwoA</w:t>
-            </w:r>
-            <w:proofErr w:type="spellEnd"/>
-            <w:r>
-              <w:rPr>
-                <w:sz w:val="14"/>
-                <w:szCs w:val="14"/>
-              </w:rPr>
-              <w:t>(</w:t>
-            </w:r>
-            <w:proofErr w:type="gramEnd"/>
-            <w:r>
-              <w:rPr>
-                <w:sz w:val="14"/>
-                <w:szCs w:val="14"/>
-              </w:rPr>
-              <w:t>I, 0)</w:t>
+              <w:t>PFDTwoA(I, 0)</w:t>
             </w:r>
           </w:p>
         </w:tc>
@@ -3413,39 +2963,12 @@
                 <w:szCs w:val="14"/>
               </w:rPr>
             </w:pPr>
-            <w:proofErr w:type="spellStart"/>
-            <w:proofErr w:type="gramStart"/>
             <w:r>
               <w:rPr>
                 <w:sz w:val="14"/>
                 <w:szCs w:val="14"/>
               </w:rPr>
-              <w:t>BFDOneA</w:t>
-            </w:r>
-            <w:proofErr w:type="spellEnd"/>
-            <w:r>
-              <w:rPr>
-                <w:sz w:val="14"/>
-                <w:szCs w:val="14"/>
-              </w:rPr>
-              <w:t>(</w:t>
-            </w:r>
-            <w:proofErr w:type="spellStart"/>
-            <w:proofErr w:type="gramEnd"/>
-            <w:r>
-              <w:rPr>
-                <w:sz w:val="14"/>
-                <w:szCs w:val="14"/>
-              </w:rPr>
-              <w:t>i</w:t>
-            </w:r>
-            <w:proofErr w:type="spellEnd"/>
-            <w:r>
-              <w:rPr>
-                <w:sz w:val="14"/>
-                <w:szCs w:val="14"/>
-              </w:rPr>
-              <w:t>)</w:t>
+              <w:t>BFDOneA(i)</w:t>
             </w:r>
           </w:p>
         </w:tc>
@@ -3591,30 +3114,12 @@
                 <w:szCs w:val="14"/>
               </w:rPr>
             </w:pPr>
-            <w:proofErr w:type="spellStart"/>
-            <w:proofErr w:type="gramStart"/>
             <w:r>
               <w:rPr>
                 <w:sz w:val="14"/>
                 <w:szCs w:val="14"/>
               </w:rPr>
-              <w:t>BFDTwoA</w:t>
-            </w:r>
-            <w:proofErr w:type="spellEnd"/>
-            <w:r>
-              <w:rPr>
-                <w:sz w:val="14"/>
-                <w:szCs w:val="14"/>
-              </w:rPr>
-              <w:t>(</w:t>
-            </w:r>
-            <w:proofErr w:type="gramEnd"/>
-            <w:r>
-              <w:rPr>
-                <w:sz w:val="14"/>
-                <w:szCs w:val="14"/>
-              </w:rPr>
-              <w:t>-2,i)</w:t>
+              <w:t>BFDTwoA(-2,i)</w:t>
             </w:r>
           </w:p>
         </w:tc>
@@ -3753,30 +3258,12 @@
                 <w:szCs w:val="14"/>
               </w:rPr>
             </w:pPr>
-            <w:proofErr w:type="spellStart"/>
-            <w:proofErr w:type="gramStart"/>
             <w:r>
               <w:rPr>
                 <w:sz w:val="14"/>
                 <w:szCs w:val="14"/>
               </w:rPr>
-              <w:t>BFDTwoA</w:t>
-            </w:r>
-            <w:proofErr w:type="spellEnd"/>
-            <w:r>
-              <w:rPr>
-                <w:sz w:val="14"/>
-                <w:szCs w:val="14"/>
-              </w:rPr>
-              <w:t>(</w:t>
-            </w:r>
-            <w:proofErr w:type="gramEnd"/>
-            <w:r>
-              <w:rPr>
-                <w:sz w:val="14"/>
-                <w:szCs w:val="14"/>
-              </w:rPr>
-              <w:t>I, 0)</w:t>
+              <w:t>BFDTwoA(I, 0)</w:t>
             </w:r>
           </w:p>
         </w:tc>
@@ -3935,46 +3422,12 @@
                 <w:szCs w:val="14"/>
               </w:rPr>
             </w:pPr>
-            <w:proofErr w:type="spellStart"/>
             <w:r>
               <w:rPr>
                 <w:sz w:val="14"/>
                 <w:szCs w:val="14"/>
               </w:rPr>
-              <w:t>SF|</w:t>
-            </w:r>
-            <w:proofErr w:type="gramStart"/>
-            <w:r>
-              <w:rPr>
-                <w:sz w:val="14"/>
-                <w:szCs w:val="14"/>
-              </w:rPr>
-              <w:t>DOneA</w:t>
-            </w:r>
-            <w:proofErr w:type="spellEnd"/>
-            <w:r>
-              <w:rPr>
-                <w:sz w:val="14"/>
-                <w:szCs w:val="14"/>
-              </w:rPr>
-              <w:t>(</w:t>
-            </w:r>
-            <w:proofErr w:type="spellStart"/>
-            <w:proofErr w:type="gramEnd"/>
-            <w:r>
-              <w:rPr>
-                <w:sz w:val="14"/>
-                <w:szCs w:val="14"/>
-              </w:rPr>
-              <w:t>i</w:t>
-            </w:r>
-            <w:proofErr w:type="spellEnd"/>
-            <w:r>
-              <w:rPr>
-                <w:sz w:val="14"/>
-                <w:szCs w:val="14"/>
-              </w:rPr>
-              <w:t>)</w:t>
+              <w:t>SF|DOneA(i)</w:t>
             </w:r>
           </w:p>
         </w:tc>
@@ -4120,46 +3573,12 @@
                 <w:szCs w:val="14"/>
               </w:rPr>
             </w:pPr>
-            <w:proofErr w:type="spellStart"/>
-            <w:proofErr w:type="gramStart"/>
             <w:r>
               <w:rPr>
                 <w:sz w:val="14"/>
                 <w:szCs w:val="14"/>
               </w:rPr>
-              <w:t>SFDTwoA</w:t>
-            </w:r>
-            <w:proofErr w:type="spellEnd"/>
-            <w:r>
-              <w:rPr>
-                <w:sz w:val="14"/>
-                <w:szCs w:val="14"/>
-              </w:rPr>
-              <w:t>(</w:t>
-            </w:r>
-            <w:proofErr w:type="gramEnd"/>
-            <w:r>
-              <w:rPr>
-                <w:sz w:val="14"/>
-                <w:szCs w:val="14"/>
-              </w:rPr>
-              <w:t xml:space="preserve">-5, </w:t>
-            </w:r>
-            <w:proofErr w:type="spellStart"/>
-            <w:r>
-              <w:rPr>
-                <w:sz w:val="14"/>
-                <w:szCs w:val="14"/>
-              </w:rPr>
-              <w:t>i</w:t>
-            </w:r>
-            <w:proofErr w:type="spellEnd"/>
-            <w:r>
-              <w:rPr>
-                <w:sz w:val="14"/>
-                <w:szCs w:val="14"/>
-              </w:rPr>
-              <w:t>)</w:t>
+              <w:t>SFDTwoA(-5, i)</w:t>
             </w:r>
           </w:p>
         </w:tc>
@@ -4298,30 +3717,12 @@
                 <w:szCs w:val="14"/>
               </w:rPr>
             </w:pPr>
-            <w:proofErr w:type="spellStart"/>
-            <w:proofErr w:type="gramStart"/>
             <w:r>
               <w:rPr>
                 <w:sz w:val="14"/>
                 <w:szCs w:val="14"/>
               </w:rPr>
-              <w:t>SFDTwoA</w:t>
-            </w:r>
-            <w:proofErr w:type="spellEnd"/>
-            <w:r>
-              <w:rPr>
-                <w:sz w:val="14"/>
-                <w:szCs w:val="14"/>
-              </w:rPr>
-              <w:t>(</w:t>
-            </w:r>
-            <w:proofErr w:type="gramEnd"/>
-            <w:r>
-              <w:rPr>
-                <w:sz w:val="14"/>
-                <w:szCs w:val="14"/>
-              </w:rPr>
-              <w:t>I, 0)</w:t>
+              <w:t>SFDTwoA(I, 0)</w:t>
             </w:r>
           </w:p>
         </w:tc>
@@ -4390,7 +3791,6 @@
           <w:szCs w:val="16"/>
         </w:rPr>
       </w:pPr>
-      <w:proofErr w:type="gramStart"/>
       <w:r>
         <w:rPr>
           <w:b w:val="0"/>
@@ -4453,9 +3853,8 @@
           <w:sz w:val="16"/>
           <w:szCs w:val="16"/>
         </w:rPr>
-        <w:t>.</w:t>
-      </w:r>
-      <w:proofErr w:type="gramEnd"/>
+        <w:t>. Pass and Fail domain with re</w:t>
+      </w:r>
       <w:r>
         <w:rPr>
           <w:b w:val="0"/>
@@ -4463,7 +3862,7 @@
           <w:sz w:val="16"/>
           <w:szCs w:val="16"/>
         </w:rPr>
-        <w:t xml:space="preserve"> Pass and Fail domain with re</w:t>
+        <w:t>spect to one and two-dimension</w:t>
       </w:r>
       <w:r>
         <w:rPr>
@@ -4472,15 +3871,6 @@
           <w:sz w:val="16"/>
           <w:szCs w:val="16"/>
         </w:rPr>
-        <w:t>spect to one and two-dimension</w:t>
-      </w:r>
-      <w:r>
-        <w:rPr>
-          <w:b w:val="0"/>
-          <w:color w:val="17365D" w:themeColor="text2" w:themeShade="BF"/>
-          <w:sz w:val="16"/>
-          <w:szCs w:val="16"/>
-        </w:rPr>
         <w:t xml:space="preserve"> programs</w:t>
       </w:r>
     </w:p>
@@ -4566,7 +3956,7 @@
         <mc:AlternateContent>
           <mc:Choice Requires="wpg">
             <w:drawing>
-              <wp:anchor distT="0" distB="0" distL="114300" distR="114300" simplePos="0" relativeHeight="251686400" behindDoc="0" locked="0" layoutInCell="1" allowOverlap="1" wp14:anchorId="11116934" wp14:editId="704724C9">
+              <wp:anchor distT="0" distB="0" distL="114300" distR="114300" simplePos="0" relativeHeight="251686400" behindDoc="0" locked="0" layoutInCell="1" allowOverlap="1" wp14:anchorId="11116934" wp14:editId="7E4670B6">
                 <wp:simplePos x="0" y="0"/>
                 <wp:positionH relativeFrom="column">
                   <wp:posOffset>104775</wp:posOffset>
@@ -4595,13 +3985,13 @@
                     <wp:lineTo x="3600" y="21501"/>
                     <wp:lineTo x="18831" y="21501"/>
                     <wp:lineTo x="18831" y="21148"/>
-                    <wp:lineTo x="21508" y="19915"/>
+                    <wp:lineTo x="21508" y="19827"/>
                     <wp:lineTo x="21508" y="14892"/>
                     <wp:lineTo x="10800" y="14099"/>
                     <wp:lineTo x="17262" y="14099"/>
                     <wp:lineTo x="19662" y="13746"/>
                     <wp:lineTo x="19569" y="12689"/>
-                    <wp:lineTo x="21508" y="12248"/>
+                    <wp:lineTo x="21508" y="12160"/>
                     <wp:lineTo x="21508" y="7138"/>
                     <wp:lineTo x="15600" y="7049"/>
                     <wp:lineTo x="19569" y="6433"/>
@@ -4623,7 +4013,7 @@
                           <a:off x="0" y="0"/>
                           <a:ext cx="5943600" cy="6226175"/>
                           <a:chOff x="0" y="0"/>
-                          <a:chExt cx="5943602" cy="6226175"/>
+                          <a:chExt cx="5943605" cy="6226175"/>
                         </a:xfrm>
                       </wpg:grpSpPr>
                       <wpg:grpSp>
@@ -4632,9 +4022,9 @@
                         <wpg:grpSpPr>
                           <a:xfrm>
                             <a:off x="76200" y="4305300"/>
-                            <a:ext cx="5867402" cy="1439545"/>
+                            <a:ext cx="5867405" cy="1439545"/>
                             <a:chOff x="0" y="0"/>
-                            <a:chExt cx="5869288" cy="1439545"/>
+                            <a:chExt cx="5869290" cy="1439545"/>
                           </a:xfrm>
                         </wpg:grpSpPr>
                         <pic:pic xmlns:pic="http://schemas.openxmlformats.org/drawingml/2006/picture">
@@ -4687,8 +4077,8 @@
                           </pic:blipFill>
                           <pic:spPr>
                             <a:xfrm>
-                              <a:off x="3048981" y="0"/>
-                              <a:ext cx="2820307" cy="1439545"/>
+                              <a:off x="2972757" y="1"/>
+                              <a:ext cx="2896533" cy="1409700"/>
                             </a:xfrm>
                             <a:prstGeom prst="rect">
                               <a:avLst/>
@@ -4702,9 +4092,9 @@
                         <wpg:grpSpPr>
                           <a:xfrm>
                             <a:off x="0" y="2078355"/>
-                            <a:ext cx="5943601" cy="1439545"/>
+                            <a:ext cx="5943603" cy="1439545"/>
                             <a:chOff x="0" y="0"/>
-                            <a:chExt cx="5943601" cy="1439545"/>
+                            <a:chExt cx="5943603" cy="1439545"/>
                           </a:xfrm>
                         </wpg:grpSpPr>
                         <pic:pic xmlns:pic="http://schemas.openxmlformats.org/drawingml/2006/picture">
@@ -4757,8 +4147,8 @@
                           </pic:blipFill>
                           <pic:spPr>
                             <a:xfrm>
-                              <a:off x="3048000" y="0"/>
-                              <a:ext cx="2895601" cy="1439545"/>
+                              <a:off x="3048002" y="0"/>
+                              <a:ext cx="2895601" cy="1426845"/>
                             </a:xfrm>
                             <a:prstGeom prst="rect">
                               <a:avLst/>
@@ -4977,7 +4367,6 @@
                                     <w:szCs w:val="14"/>
                                   </w:rPr>
                                 </w:pPr>
-                                <w:proofErr w:type="gramStart"/>
                                 <w:r>
                                   <w:rPr>
                                     <w:b w:val="0"/>
@@ -5003,17 +4392,7 @@
                                     <w:sz w:val="14"/>
                                     <w:szCs w:val="14"/>
                                   </w:rPr>
-                                  <w:t>(b).</w:t>
-                                </w:r>
-                                <w:proofErr w:type="gramEnd"/>
-                                <w:r>
-                                  <w:rPr>
-                                    <w:b w:val="0"/>
-                                    <w:color w:val="17365D" w:themeColor="text2" w:themeShade="BF"/>
-                                    <w:sz w:val="14"/>
-                                    <w:szCs w:val="14"/>
-                                  </w:rPr>
-                                  <w:t xml:space="preserve"> </w:t>
+                                  <w:t xml:space="preserve">(b). </w:t>
                                 </w:r>
                                 <w:r>
                                   <w:rPr>
@@ -5081,7 +4460,6 @@
                                     <w:szCs w:val="14"/>
                                   </w:rPr>
                                 </w:pPr>
-                                <w:proofErr w:type="gramStart"/>
                                 <w:r>
                                   <w:rPr>
                                     <w:b w:val="0"/>
@@ -5107,17 +4485,7 @@
                                     <w:sz w:val="14"/>
                                     <w:szCs w:val="14"/>
                                   </w:rPr>
-                                  <w:t>(a).</w:t>
-                                </w:r>
-                                <w:proofErr w:type="gramEnd"/>
-                                <w:r>
-                                  <w:rPr>
-                                    <w:b w:val="0"/>
-                                    <w:color w:val="17365D" w:themeColor="text2" w:themeShade="BF"/>
-                                    <w:sz w:val="14"/>
-                                    <w:szCs w:val="14"/>
-                                  </w:rPr>
-                                  <w:t xml:space="preserve"> One dimension module</w:t>
+                                  <w:t>(a). One dimension module</w:t>
                                 </w:r>
                               </w:p>
                             </w:txbxContent>
@@ -5271,7 +4639,6 @@
                                     <w:szCs w:val="14"/>
                                   </w:rPr>
                                 </w:pPr>
-                                <w:proofErr w:type="gramStart"/>
                                 <w:r>
                                   <w:rPr>
                                     <w:b w:val="0"/>
@@ -5297,17 +4664,7 @@
                                     <w:sz w:val="14"/>
                                     <w:szCs w:val="14"/>
                                   </w:rPr>
-                                  <w:t>(b).</w:t>
-                                </w:r>
-                                <w:proofErr w:type="gramEnd"/>
-                                <w:r>
-                                  <w:rPr>
-                                    <w:b w:val="0"/>
-                                    <w:color w:val="17365D" w:themeColor="text2" w:themeShade="BF"/>
-                                    <w:sz w:val="14"/>
-                                    <w:szCs w:val="14"/>
-                                  </w:rPr>
-                                  <w:t xml:space="preserve"> </w:t>
+                                  <w:t xml:space="preserve">(b). </w:t>
                                 </w:r>
                                 <w:r>
                                   <w:rPr>
@@ -5375,7 +4732,6 @@
                                     <w:szCs w:val="14"/>
                                   </w:rPr>
                                 </w:pPr>
-                                <w:proofErr w:type="gramStart"/>
                                 <w:r>
                                   <w:rPr>
                                     <w:b w:val="0"/>
@@ -5401,17 +4757,7 @@
                                     <w:sz w:val="14"/>
                                     <w:szCs w:val="14"/>
                                   </w:rPr>
-                                  <w:t>(a).</w:t>
-                                </w:r>
-                                <w:proofErr w:type="gramEnd"/>
-                                <w:r>
-                                  <w:rPr>
-                                    <w:b w:val="0"/>
-                                    <w:color w:val="17365D" w:themeColor="text2" w:themeShade="BF"/>
-                                    <w:sz w:val="14"/>
-                                    <w:szCs w:val="14"/>
-                                  </w:rPr>
-                                  <w:t xml:space="preserve"> One dimension module</w:t>
+                                  <w:t>(a). One dimension module</w:t>
                                 </w:r>
                               </w:p>
                             </w:txbxContent>
@@ -5547,7 +4893,6 @@
                                     <w:szCs w:val="14"/>
                                   </w:rPr>
                                 </w:pPr>
-                                <w:proofErr w:type="gramStart"/>
                                 <w:r>
                                   <w:rPr>
                                     <w:b w:val="0"/>
@@ -5573,17 +4918,7 @@
                                     <w:sz w:val="14"/>
                                     <w:szCs w:val="14"/>
                                   </w:rPr>
-                                  <w:t>(b).</w:t>
-                                </w:r>
-                                <w:proofErr w:type="gramEnd"/>
-                                <w:r>
-                                  <w:rPr>
-                                    <w:b w:val="0"/>
-                                    <w:color w:val="17365D" w:themeColor="text2" w:themeShade="BF"/>
-                                    <w:sz w:val="14"/>
-                                    <w:szCs w:val="14"/>
-                                  </w:rPr>
-                                  <w:t xml:space="preserve"> </w:t>
+                                  <w:t xml:space="preserve">(b). </w:t>
                                 </w:r>
                                 <w:r>
                                   <w:rPr>
@@ -5651,7 +4986,6 @@
                                     <w:szCs w:val="14"/>
                                   </w:rPr>
                                 </w:pPr>
-                                <w:proofErr w:type="gramStart"/>
                                 <w:r>
                                   <w:rPr>
                                     <w:b w:val="0"/>
@@ -5677,17 +5011,7 @@
                                     <w:sz w:val="14"/>
                                     <w:szCs w:val="14"/>
                                   </w:rPr>
-                                  <w:t>(a).</w:t>
-                                </w:r>
-                                <w:proofErr w:type="gramEnd"/>
-                                <w:r>
-                                  <w:rPr>
-                                    <w:b w:val="0"/>
-                                    <w:color w:val="17365D" w:themeColor="text2" w:themeShade="BF"/>
-                                    <w:sz w:val="14"/>
-                                    <w:szCs w:val="14"/>
-                                  </w:rPr>
-                                  <w:t xml:space="preserve"> One dimension module</w:t>
+                                  <w:t>(a). One dimension module</w:t>
                                 </w:r>
                               </w:p>
                             </w:txbxContent>
@@ -5711,8 +5035,8 @@
           </mc:Choice>
           <mc:Fallback>
             <w:pict>
-              <v:group id="Group 7" o:spid="_x0000_s1026" style="position:absolute;left:0;text-align:left;margin-left:8.25pt;margin-top:10.45pt;width:468pt;height:490.25pt;z-index:251686400;mso-width-relative:margin" coordsize="5943602,6226175" o:gfxdata="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">
-                <v:group id="Group 16" o:spid="_x0000_s1027" style="position:absolute;left:76200;top:4305300;width:5867402;height:1439545" coordsize="5869288,1439545" o:gfxdata="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">
+              <v:group id="Group 7" o:spid="_x0000_s1026" style="position:absolute;left:0;text-align:left;margin-left:8.25pt;margin-top:10.45pt;width:468pt;height:490.25pt;z-index:251686400;mso-width-relative:margin" coordsize="5943605,6226175" o:gfxdata="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">
+                <v:group id="Group 16" o:spid="_x0000_s1027" style="position:absolute;left:76200;top:4305300;width:5867405;height:1439545" coordsize="5869290,1439545" o:gfxdata="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">
                   <v:shapetype id="_x0000_t75" coordsize="21600,21600" o:spt="75" o:preferrelative="t" path="m@4@5l@4@11@9@11@9@5xe" filled="f" stroked="f">
                     <v:stroke joinstyle="miter"/>
                     <v:formulas>
@@ -5737,19 +5061,19 @@
                     <v:path arrowok="t"/>
                     <o:lock v:ext="edit" aspectratio="f"/>
                   </v:shape>
-                  <v:shape id="Picture 14" o:spid="_x0000_s1029" type="#_x0000_t75" style="position:absolute;left:3048981;width:2820307;height:1439545;visibility:visible;mso-wrap-style:square" o:gfxdata="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">
+                  <v:shape id="Picture 14" o:spid="_x0000_s1029" type="#_x0000_t75" style="position:absolute;left:2972757;top:1;width:2896533;height:1409700;visibility:visible;mso-wrap-style:square" o:gfxdata="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">
                     <v:imagedata r:id="rId20" o:title=""/>
                     <v:path arrowok="t"/>
                     <o:lock v:ext="edit" aspectratio="f"/>
                   </v:shape>
                 </v:group>
-                <v:group id="Group 15" o:spid="_x0000_s1030" style="position:absolute;top:2078355;width:5943601;height:1439545" coordsize="5943601,1439545" o:gfxdata="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">
+                <v:group id="Group 15" o:spid="_x0000_s1030" style="position:absolute;top:2078355;width:5943603;height:1439545" coordsize="5943603,1439545" o:gfxdata="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">
                   <v:shape id="Picture 10" o:spid="_x0000_s1031" type="#_x0000_t75" style="position:absolute;width:2879725;height:1439545;visibility:visible;mso-wrap-style:square" o:gfxdata="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">
                     <v:imagedata r:id="rId21" o:title=""/>
                     <v:path arrowok="t"/>
                     <o:lock v:ext="edit" aspectratio="f"/>
                   </v:shape>
-                  <v:shape id="Picture 11" o:spid="_x0000_s1032" type="#_x0000_t75" style="position:absolute;left:3048000;width:2895601;height:1439545;visibility:visible;mso-wrap-style:square" o:gfxdata="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">
+                  <v:shape id="Picture 11" o:spid="_x0000_s1032" type="#_x0000_t75" style="position:absolute;left:3048002;width:2895601;height:1426845;visibility:visible;mso-wrap-style:square" o:gfxdata="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">
                     <v:imagedata r:id="rId22" o:title=""/>
                     <v:path arrowok="t"/>
                     <o:lock v:ext="edit" aspectratio="f"/>
@@ -5850,7 +5174,6 @@
                               <w:szCs w:val="14"/>
                             </w:rPr>
                           </w:pPr>
-                          <w:proofErr w:type="gramStart"/>
                           <w:r>
                             <w:rPr>
                               <w:b w:val="0"/>
@@ -5876,17 +5199,7 @@
                               <w:sz w:val="14"/>
                               <w:szCs w:val="14"/>
                             </w:rPr>
-                            <w:t>(b).</w:t>
-                          </w:r>
-                          <w:proofErr w:type="gramEnd"/>
-                          <w:r>
-                            <w:rPr>
-                              <w:b w:val="0"/>
-                              <w:color w:val="17365D" w:themeColor="text2" w:themeShade="BF"/>
-                              <w:sz w:val="14"/>
-                              <w:szCs w:val="14"/>
-                            </w:rPr>
-                            <w:t xml:space="preserve"> </w:t>
+                            <w:t xml:space="preserve">(b). </w:t>
                           </w:r>
                           <w:r>
                             <w:rPr>
@@ -5925,7 +5238,6 @@
                               <w:szCs w:val="14"/>
                             </w:rPr>
                           </w:pPr>
-                          <w:proofErr w:type="gramStart"/>
                           <w:r>
                             <w:rPr>
                               <w:b w:val="0"/>
@@ -5951,17 +5263,7 @@
                               <w:sz w:val="14"/>
                               <w:szCs w:val="14"/>
                             </w:rPr>
-                            <w:t>(a).</w:t>
-                          </w:r>
-                          <w:proofErr w:type="gramEnd"/>
-                          <w:r>
-                            <w:rPr>
-                              <w:b w:val="0"/>
-                              <w:color w:val="17365D" w:themeColor="text2" w:themeShade="BF"/>
-                              <w:sz w:val="14"/>
-                              <w:szCs w:val="14"/>
-                            </w:rPr>
-                            <w:t xml:space="preserve"> One dimension module</w:t>
+                            <w:t>(a). One dimension module</w:t>
                           </w:r>
                         </w:p>
                       </w:txbxContent>
@@ -6047,7 +5349,6 @@
                               <w:szCs w:val="14"/>
                             </w:rPr>
                           </w:pPr>
-                          <w:proofErr w:type="gramStart"/>
                           <w:r>
                             <w:rPr>
                               <w:b w:val="0"/>
@@ -6073,17 +5374,7 @@
                               <w:sz w:val="14"/>
                               <w:szCs w:val="14"/>
                             </w:rPr>
-                            <w:t>(b).</w:t>
-                          </w:r>
-                          <w:proofErr w:type="gramEnd"/>
-                          <w:r>
-                            <w:rPr>
-                              <w:b w:val="0"/>
-                              <w:color w:val="17365D" w:themeColor="text2" w:themeShade="BF"/>
-                              <w:sz w:val="14"/>
-                              <w:szCs w:val="14"/>
-                            </w:rPr>
-                            <w:t xml:space="preserve"> </w:t>
+                            <w:t xml:space="preserve">(b). </w:t>
                           </w:r>
                           <w:r>
                             <w:rPr>
@@ -6122,7 +5413,6 @@
                               <w:szCs w:val="14"/>
                             </w:rPr>
                           </w:pPr>
-                          <w:proofErr w:type="gramStart"/>
                           <w:r>
                             <w:rPr>
                               <w:b w:val="0"/>
@@ -6148,17 +5438,7 @@
                               <w:sz w:val="14"/>
                               <w:szCs w:val="14"/>
                             </w:rPr>
-                            <w:t>(a).</w:t>
-                          </w:r>
-                          <w:proofErr w:type="gramEnd"/>
-                          <w:r>
-                            <w:rPr>
-                              <w:b w:val="0"/>
-                              <w:color w:val="17365D" w:themeColor="text2" w:themeShade="BF"/>
-                              <w:sz w:val="14"/>
-                              <w:szCs w:val="14"/>
-                            </w:rPr>
-                            <w:t xml:space="preserve"> One dimension module</w:t>
+                            <w:t>(a). One dimension module</w:t>
                           </w:r>
                         </w:p>
                       </w:txbxContent>
@@ -6226,7 +5506,6 @@
                               <w:szCs w:val="14"/>
                             </w:rPr>
                           </w:pPr>
-                          <w:proofErr w:type="gramStart"/>
                           <w:r>
                             <w:rPr>
                               <w:b w:val="0"/>
@@ -6252,17 +5531,7 @@
                               <w:sz w:val="14"/>
                               <w:szCs w:val="14"/>
                             </w:rPr>
-                            <w:t>(b).</w:t>
-                          </w:r>
-                          <w:proofErr w:type="gramEnd"/>
-                          <w:r>
-                            <w:rPr>
-                              <w:b w:val="0"/>
-                              <w:color w:val="17365D" w:themeColor="text2" w:themeShade="BF"/>
-                              <w:sz w:val="14"/>
-                              <w:szCs w:val="14"/>
-                            </w:rPr>
-                            <w:t xml:space="preserve"> </w:t>
+                            <w:t xml:space="preserve">(b). </w:t>
                           </w:r>
                           <w:r>
                             <w:rPr>
@@ -6301,7 +5570,6 @@
                               <w:szCs w:val="14"/>
                             </w:rPr>
                           </w:pPr>
-                          <w:proofErr w:type="gramStart"/>
                           <w:r>
                             <w:rPr>
                               <w:b w:val="0"/>
@@ -6327,17 +5595,7 @@
                               <w:sz w:val="14"/>
                               <w:szCs w:val="14"/>
                             </w:rPr>
-                            <w:t>(a).</w:t>
-                          </w:r>
-                          <w:proofErr w:type="gramEnd"/>
-                          <w:r>
-                            <w:rPr>
-                              <w:b w:val="0"/>
-                              <w:color w:val="17365D" w:themeColor="text2" w:themeShade="BF"/>
-                              <w:sz w:val="14"/>
-                              <w:szCs w:val="14"/>
-                            </w:rPr>
-                            <w:t xml:space="preserve"> One dimension module</w:t>
+                            <w:t>(a). One dimension module</w:t>
                           </w:r>
                         </w:p>
                       </w:txbxContent>
@@ -6575,15 +5833,7 @@
         <w:t xml:space="preserve"> domain. It is found that failures</w:t>
       </w:r>
       <w:r>
-        <w:t xml:space="preserve"> at boundary of the input domain can pass unnoticed through ordinary random test strategy but not from ADFD </w:t>
-      </w:r>
-      <w:proofErr w:type="gramStart"/>
-      <w:r>
-        <w:t>strategy as it scan</w:t>
-      </w:r>
-      <w:proofErr w:type="gramEnd"/>
-      <w:r>
-        <w:t xml:space="preserve"> all the values between lower and upper range.</w:t>
+        <w:t xml:space="preserve"> at boundary of the input domain can pass unnoticed through ordinary random test strategy but not from ADFD strategy as it scan all the values between lower and upper range.</w:t>
       </w:r>
     </w:p>
     <w:p>
@@ -6597,34 +5847,10 @@
         <w:t xml:space="preserve"> bound is set to maximum range (i.e.</w:t>
       </w:r>
       <w:r>
-        <w:t xml:space="preserve"> minimum for </w:t>
-      </w:r>
-      <w:proofErr w:type="spellStart"/>
-      <w:r>
-        <w:t>int</w:t>
-      </w:r>
-      <w:proofErr w:type="spellEnd"/>
-      <w:r>
-        <w:t xml:space="preserve"> is </w:t>
-      </w:r>
-      <w:proofErr w:type="spellStart"/>
-      <w:r>
-        <w:t>Integer.MIN_INT</w:t>
-      </w:r>
-      <w:proofErr w:type="spellEnd"/>
-      <w:r>
-        <w:t xml:space="preserve"> and maximum </w:t>
-      </w:r>
-      <w:proofErr w:type="spellStart"/>
-      <w:r>
-        <w:t>Integer.MAX_</w:t>
-      </w:r>
-      <w:r>
-        <w:t>INT</w:t>
-      </w:r>
-      <w:proofErr w:type="spellEnd"/>
-      <w:r>
-        <w:t>) then the test duration is maximum. It is rightly so bec</w:t>
+        <w:t xml:space="preserve"> minimum for int is Integer.MIN_INT and maximum Integer.MAX_</w:t>
+      </w:r>
+      <w:r>
+        <w:t>INT) then the test duration is maximum. It is rightly so bec</w:t>
       </w:r>
       <w:r>
         <w:t>ause for identification of failure</w:t>
@@ -6727,26 +5953,10 @@
         <w:t xml:space="preserve">Finally, plotting the range of pass or fail values for a </w:t>
       </w:r>
       <w:r>
-        <w:t>large input domain (</w:t>
-      </w:r>
-      <w:proofErr w:type="spellStart"/>
-      <w:r>
-        <w:t>Integer.MIN_INT</w:t>
-      </w:r>
-      <w:proofErr w:type="spellEnd"/>
-      <w:r>
-        <w:t xml:space="preserve"> to </w:t>
-      </w:r>
-      <w:proofErr w:type="spellStart"/>
-      <w:r>
-        <w:t>Integer.MAX_</w:t>
-      </w:r>
-      <w:r>
-        <w:t>INT</w:t>
-      </w:r>
-      <w:proofErr w:type="spellEnd"/>
-      <w:r>
-        <w:t xml:space="preserve">) is difficult to adjust and does not give a clearly understandable view on the chart. </w:t>
+        <w:t>large input domain (Integer.MIN_INT to Integer.MAX_</w:t>
+      </w:r>
+      <w:r>
+        <w:t xml:space="preserve">INT) is difficult to adjust and does not give a clearly understandable view on the chart. </w:t>
       </w:r>
       <w:r>
         <w:t>Although</w:t>
@@ -6813,45 +6023,13 @@
         <w:t>mains have not received due attention of the res</w:t>
       </w:r>
       <w:r>
-        <w:t xml:space="preserve">earchers. </w:t>
-      </w:r>
-      <w:proofErr w:type="spellStart"/>
-      <w:r>
-        <w:t>Podgurski</w:t>
-      </w:r>
-      <w:proofErr w:type="spellEnd"/>
-      <w:r>
-        <w:t xml:space="preserve"> </w:t>
-      </w:r>
-      <w:proofErr w:type="gramStart"/>
-      <w:r>
-        <w:t>et</w:t>
-      </w:r>
-      <w:proofErr w:type="gramEnd"/>
-      <w:r>
-        <w:t xml:space="preserve">. </w:t>
-      </w:r>
-      <w:proofErr w:type="gramStart"/>
-      <w:r>
-        <w:t>al</w:t>
-      </w:r>
-      <w:proofErr w:type="gramEnd"/>
-      <w:r>
-        <w:t>., [22</w:t>
+        <w:t>earchers. Podgurski et. al., [22</w:t>
       </w:r>
       <w:r>
         <w:t>] proposed a semi-automated procedure to classify similar faults and plot them by using a Hierarchical Multi Dimension Scaling (HMDS) al</w:t>
       </w:r>
       <w:r>
-        <w:t xml:space="preserve">gorithm. A tool named </w:t>
-      </w:r>
-      <w:proofErr w:type="spellStart"/>
-      <w:r>
-        <w:t>Xslice</w:t>
-      </w:r>
-      <w:proofErr w:type="spellEnd"/>
-      <w:r>
-        <w:t xml:space="preserve"> [23</w:t>
+        <w:t>gorithm. A tool named Xslice [23</w:t>
       </w:r>
       <w:r>
         <w:t xml:space="preserve">] visually differentiates the execution slices of passing and failing part of a test. Another </w:t>
@@ -6972,50 +6150,16 @@
       <w:pPr>
         <w:pStyle w:val="References"/>
       </w:pPr>
-      <w:proofErr w:type="spellStart"/>
-      <w:r>
-        <w:t>Beizer</w:t>
-      </w:r>
-      <w:proofErr w:type="spellEnd"/>
-      <w:r>
-        <w:t>, B.: Black-Box Testing: Techniques for Functional Testing of Software and Systems. Wiley (1995)</w:t>
+      <w:r>
+        <w:t>Beizer, B.: Black-Box Testing: Techniques for Functional Testing of Software and Systems. Wiley (1995)</w:t>
       </w:r>
     </w:p>
     <w:p>
       <w:pPr>
         <w:pStyle w:val="References"/>
       </w:pPr>
-      <w:proofErr w:type="spellStart"/>
-      <w:r>
-        <w:t>Ciupa</w:t>
-      </w:r>
-      <w:proofErr w:type="spellEnd"/>
-      <w:r>
-        <w:t xml:space="preserve">, I., </w:t>
-      </w:r>
-      <w:proofErr w:type="spellStart"/>
-      <w:r>
-        <w:t>Leitner</w:t>
-      </w:r>
-      <w:proofErr w:type="spellEnd"/>
-      <w:r>
-        <w:t xml:space="preserve">, A., Oriol, M., Meyer, B.: </w:t>
-      </w:r>
-      <w:proofErr w:type="spellStart"/>
-      <w:r>
-        <w:t>Artoo</w:t>
-      </w:r>
-      <w:proofErr w:type="spellEnd"/>
-      <w:r>
-        <w:t>. In: Software Engineering, 2008. ICSE ’08. ACM/IEEE 30th International Conference on. (</w:t>
-      </w:r>
-      <w:proofErr w:type="gramStart"/>
-      <w:r>
-        <w:t>may</w:t>
-      </w:r>
-      <w:proofErr w:type="gramEnd"/>
-      <w:r>
-        <w:t xml:space="preserve"> 2008) 71 –80</w:t>
+      <w:r>
+        <w:t>Ciupa, I., Leitner, A., Oriol, M., Meyer, B.: Artoo. In: Software Engineering, 2008. ICSE ’08. ACM/IEEE 30th International Conference on. (may 2008) 71 –80</w:t>
       </w:r>
     </w:p>
     <w:p>
@@ -7023,20 +6167,7 @@
         <w:pStyle w:val="References"/>
       </w:pPr>
       <w:r>
-        <w:t xml:space="preserve">Forrester, J.E., Miller, B.P.: An empirical study of the robustness of </w:t>
-      </w:r>
-      <w:proofErr w:type="gramStart"/>
-      <w:r>
-        <w:t xml:space="preserve">windows </w:t>
-      </w:r>
-      <w:proofErr w:type="spellStart"/>
-      <w:r>
-        <w:t>nt</w:t>
-      </w:r>
-      <w:proofErr w:type="spellEnd"/>
-      <w:proofErr w:type="gramEnd"/>
-      <w:r>
-        <w:t xml:space="preserve"> applications using random testing. In: Proceedings of the 4th conference on USENIX Windows Systems Symposium - Volume 4. WSS’00, Berkeley, CA, USA, USENIX Association (2000) 6–6</w:t>
+        <w:t>Forrester, J.E., Miller, B.P.: An empirical study of the robustness of windows nt applications using random testing. In: Proceedings of the 4th conference on USENIX Windows Systems Symposium - Volume 4. WSS’00, Berkeley, CA, USA, USENIX Association (2000) 6–6</w:t>
       </w:r>
     </w:p>
     <w:p>
@@ -7052,15 +6183,7 @@
         <w:pStyle w:val="References"/>
       </w:pPr>
       <w:r>
-        <w:t xml:space="preserve">Linger, R.C.: Cleanroom software engineering for zero-defect software. In: Pro- </w:t>
-      </w:r>
-      <w:proofErr w:type="spellStart"/>
-      <w:r>
-        <w:t>ceedings</w:t>
-      </w:r>
-      <w:proofErr w:type="spellEnd"/>
-      <w:r>
-        <w:t xml:space="preserve"> of the 15th international conference on Software Engineering. ICSE ’93, Los Alamitos, CA, USA, IEEE Computer Society Press (1993) 2–13</w:t>
+        <w:t>Linger, R.C.: Cleanroom software engineering for zero-defect software. In: Pro- ceedings of the 15th international conference on Software Engineering. ICSE ’93, Los Alamitos, CA, USA, IEEE Computer Society Press (1993) 2–13</w:t>
       </w:r>
     </w:p>
     <w:p>
@@ -7068,15 +6191,7 @@
         <w:pStyle w:val="References"/>
       </w:pPr>
       <w:r>
-        <w:t xml:space="preserve">Offutt, A.J., Hayes, J.H.: A semantic model of program faults. SIGSOFT </w:t>
-      </w:r>
-      <w:proofErr w:type="spellStart"/>
-      <w:r>
-        <w:t>Softw</w:t>
-      </w:r>
-      <w:proofErr w:type="spellEnd"/>
-      <w:r>
-        <w:t>. Eng. Notes 21(3) (May 1996) 195–200</w:t>
+        <w:t>Offutt, A.J., Hayes, J.H.: A semantic model of program faults. SIGSOFT Softw. Eng. Notes 21(3) (May 1996) 195–200</w:t>
       </w:r>
     </w:p>
     <w:p>
@@ -7084,15 +6199,7 @@
         <w:pStyle w:val="References"/>
       </w:pPr>
       <w:r>
-        <w:t>Chen, T., Yu, Y.: On the relationship between partition and random testing. Software Engineering, IEEE Transactions on 20(12) (</w:t>
-      </w:r>
-      <w:proofErr w:type="spellStart"/>
-      <w:r>
-        <w:t>dec</w:t>
-      </w:r>
-      <w:proofErr w:type="spellEnd"/>
-      <w:r>
-        <w:t xml:space="preserve"> 1994) 977 –980</w:t>
+        <w:t>Chen, T., Yu, Y.: On the relationship between partition and random testing. Software Engineering, IEEE Transactions on 20(12) (dec 1994) 977 –980</w:t>
       </w:r>
     </w:p>
     <w:p>
@@ -7109,23 +6216,7 @@
         <w:pStyle w:val="References"/>
       </w:pPr>
       <w:r>
-        <w:t xml:space="preserve">Chan, K.P., Chen, T.Y., </w:t>
-      </w:r>
-      <w:proofErr w:type="spellStart"/>
-      <w:r>
-        <w:t>Towey</w:t>
-      </w:r>
-      <w:proofErr w:type="spellEnd"/>
-      <w:r>
-        <w:t>, D.: Restricted random testing. In: Proceedings of the 7th International Conference on Software Quality. ECSQ ’02, London, UK, UK, Springer-</w:t>
-      </w:r>
-      <w:proofErr w:type="spellStart"/>
-      <w:r>
-        <w:t>Verlag</w:t>
-      </w:r>
-      <w:proofErr w:type="spellEnd"/>
-      <w:r>
-        <w:t xml:space="preserve"> (2002) 321–330</w:t>
+        <w:t>Chan, K.P., Chen, T.Y., Towey, D.: Restricted random testing. In: Proceedings of the 7th International Conference on Software Quality. ECSQ ’02, London, UK, UK, Springer-Verlag (2002) 321–330</w:t>
       </w:r>
     </w:p>
     <w:p>
@@ -7133,60 +6224,15 @@
         <w:pStyle w:val="References"/>
       </w:pPr>
       <w:r>
-        <w:t xml:space="preserve">Chen, T., Merkel, R., Wong, P., Eddy, </w:t>
-      </w:r>
-      <w:proofErr w:type="gramStart"/>
-      <w:r>
-        <w:t>G</w:t>
-      </w:r>
-      <w:proofErr w:type="gramEnd"/>
-      <w:r>
-        <w:t>.: Adaptive random testing through dynamic partitioning. In: Quality Software, 2004. QSIC 2004. Proceedings. Fourth International Conference on, IEEE (2004) 79–86</w:t>
+        <w:t>Chen, T., Merkel, R., Wong, P., Eddy, G.: Adaptive random testing through dynamic partitioning. In: Quality Software, 2004. QSIC 2004. Proceedings. Fourth International Conference on, IEEE (2004) 79–86</w:t>
       </w:r>
     </w:p>
     <w:p>
       <w:pPr>
         <w:pStyle w:val="References"/>
       </w:pPr>
-      <w:proofErr w:type="spellStart"/>
-      <w:r>
-        <w:t>Godefroid</w:t>
-      </w:r>
-      <w:proofErr w:type="spellEnd"/>
-      <w:r>
-        <w:t xml:space="preserve">, P., </w:t>
-      </w:r>
-      <w:proofErr w:type="spellStart"/>
-      <w:r>
-        <w:t>Klarlund</w:t>
-      </w:r>
-      <w:proofErr w:type="spellEnd"/>
-      <w:r>
-        <w:t xml:space="preserve">, N., </w:t>
-      </w:r>
-      <w:proofErr w:type="spellStart"/>
-      <w:r>
-        <w:t>Sen</w:t>
-      </w:r>
-      <w:proofErr w:type="spellEnd"/>
-      <w:r>
-        <w:t xml:space="preserve">, K.: Dart: directed automated random testing. In: ACM </w:t>
-      </w:r>
-      <w:proofErr w:type="spellStart"/>
-      <w:r>
-        <w:t>Sigplan</w:t>
-      </w:r>
-      <w:proofErr w:type="spellEnd"/>
-      <w:r>
-        <w:t xml:space="preserve"> Notices. Volume 40</w:t>
-      </w:r>
-      <w:proofErr w:type="gramStart"/>
-      <w:r>
-        <w:t>.,</w:t>
-      </w:r>
-      <w:proofErr w:type="gramEnd"/>
-      <w:r>
-        <w:t xml:space="preserve"> ACM (2005) 213–223</w:t>
+      <w:r>
+        <w:t>Godefroid, P., Klarlund, N., Sen, K.: Dart: directed automated random testing. In: ACM Sigplan Notices. Volume 40., ACM (2005) 213–223</w:t>
       </w:r>
     </w:p>
     <w:p>
@@ -7202,39 +6248,7 @@
         <w:pStyle w:val="References"/>
       </w:pPr>
       <w:r>
-        <w:t xml:space="preserve">Pacheco, C., </w:t>
-      </w:r>
-      <w:proofErr w:type="spellStart"/>
-      <w:r>
-        <w:t>Lahiri</w:t>
-      </w:r>
-      <w:proofErr w:type="spellEnd"/>
-      <w:r>
-        <w:t xml:space="preserve">, S.K., Ernst, M.D., Ball, </w:t>
-      </w:r>
-      <w:proofErr w:type="gramStart"/>
-      <w:r>
-        <w:t>T</w:t>
-      </w:r>
-      <w:proofErr w:type="gramEnd"/>
-      <w:r>
-        <w:t xml:space="preserve">.: Feedback-directed random test generation. In: Proceedings of the 29th international conference on Software </w:t>
-      </w:r>
-      <w:proofErr w:type="spellStart"/>
-      <w:r>
-        <w:t>Engi</w:t>
-      </w:r>
-      <w:proofErr w:type="spellEnd"/>
-      <w:r>
-        <w:t xml:space="preserve">- </w:t>
-      </w:r>
-      <w:proofErr w:type="spellStart"/>
-      <w:r>
-        <w:t>neering</w:t>
-      </w:r>
-      <w:proofErr w:type="spellEnd"/>
-      <w:r>
-        <w:t>. ICSE ’07, Washington, DC, USA, IEEE Computer Society (2007) 75–84</w:t>
+        <w:t>Pacheco, C., Lahiri, S.K., Ernst, M.D., Ball, T.: Feedback-directed random test generation. In: Proceedings of the 29th international conference on Software Engi- neering. ICSE ’07, Washington, DC, USA, IEEE Computer Society (2007) 75–84</w:t>
       </w:r>
     </w:p>
     <w:p>
@@ -7242,15 +6256,7 @@
         <w:pStyle w:val="References"/>
       </w:pPr>
       <w:r>
-        <w:t xml:space="preserve">Chan, F., Chen, T., </w:t>
-      </w:r>
-      <w:proofErr w:type="spellStart"/>
-      <w:r>
-        <w:t>Mak</w:t>
-      </w:r>
-      <w:proofErr w:type="spellEnd"/>
-      <w:r>
-        <w:t>, I., Yu, Y.: Proportional sampling strategy: guidelines for software testing practitioners. Information and Software Technology 38(12) (1996) 775–782</w:t>
+        <w:t>Chan, F., Chen, T., Mak, I., Yu, Y.: Proportional sampling strategy: guidelines for software testing practitioners. Information and Software Technology 38(12) (1996) 775–782</w:t>
       </w:r>
     </w:p>
     <w:p>
@@ -7266,19 +6272,9 @@
         <w:pStyle w:val="References"/>
       </w:pPr>
       <w:r>
-        <w:t>Oriol, M.: Random testing: Evaluation of a law describing the number of faults  +        <w:t xml:space="preserve">Oriol, M.: Random testing: Evaluation of a law describing the number of faults   found. In: Software Testing, Verification and Validation (ICST), 2012 IEEE Fifth  -International Conference on. (</w:t>
-      </w:r>
-      <w:proofErr w:type="spellStart"/>
-      <w:proofErr w:type="gramStart"/>
-      <w:r>
-        <w:t>april</w:t>
-      </w:r>
-      <w:proofErr w:type="spellEnd"/>
-      <w:proofErr w:type="gramEnd"/>
-      <w:r>
-        <w:t xml:space="preserve"> 2012) 201 –210 </w:t>
+International Conference on. (april 2012) 201 –210 </w:t>
       </w:r>
     </w:p>
     <w:p>
@@ -7286,15 +6282,7 @@
         <w:pStyle w:val="References"/>
       </w:pPr>
       <w:r>
-        <w:t xml:space="preserve">Gilbert, D.: The </w:t>
-      </w:r>
-      <w:proofErr w:type="spellStart"/>
-      <w:r>
-        <w:t>JFreeChart</w:t>
-      </w:r>
-      <w:proofErr w:type="spellEnd"/>
-      <w:r>
-        <w:t xml:space="preserve"> class library version 1.0.9: Developer’s guide. Refinery Limited, Hertfordshire (2008)</w:t>
+        <w:t>Gilbert, D.: The JFreeChart class library version 1.0.9: Developer’s guide. Refinery Limited, Hertfordshire (2008)</w:t>
       </w:r>
     </w:p>
     <w:p>
@@ -7302,15 +6290,7 @@
         <w:pStyle w:val="References"/>
       </w:pPr>
       <w:r>
-        <w:t xml:space="preserve">Oriol, M., </w:t>
-      </w:r>
-      <w:proofErr w:type="spellStart"/>
-      <w:r>
-        <w:t>Tassis</w:t>
-      </w:r>
-      <w:proofErr w:type="spellEnd"/>
-      <w:r>
-        <w:t>, S.: Testing .net code with yeti. In: Proceedings of the 2010 15</w:t>
+        <w:t>Oriol, M., Tassis, S.: Testing .net code with yeti. In: Proceedings of the 2010 15</w:t>
       </w:r>
       <w:r>
         <w:rPr>
@@ -7327,15 +6307,7 @@
         <w:pStyle w:val="References"/>
       </w:pPr>
       <w:r>
-        <w:t xml:space="preserve">Oriol, M., </w:t>
-      </w:r>
-      <w:proofErr w:type="spellStart"/>
-      <w:r>
-        <w:t>Ullah</w:t>
-      </w:r>
-      <w:proofErr w:type="spellEnd"/>
-      <w:r>
-        <w:t xml:space="preserve">, F.: Yeti on the cloud. In: Proceedings of the 2010 Third Inter- national Conference on Software Testing, Verification, and Validation Workshops.  +        <w:t xml:space="preserve">Oriol, M., Ullah, F.: Yeti on the cloud. In: Proceedings of the 2010 Third Inter- national Conference on Software Testing, Verification, and Validation Workshops.   ICSTW ’10, Washington, DC, USA, IEEE Computer Society (2010) 434–437 </w:t>
       </w:r>
     </w:p>
@@ -7343,21 +6315,8 @@
       <w:pPr>
         <w:pStyle w:val="References"/>
       </w:pPr>
-      <w:proofErr w:type="spellStart"/>
-      <w:r>
-        <w:t>Ciupa</w:t>
-      </w:r>
-      <w:proofErr w:type="spellEnd"/>
-      <w:r>
-        <w:t xml:space="preserve">, I., </w:t>
-      </w:r>
-      <w:proofErr w:type="spellStart"/>
-      <w:r>
-        <w:t>Leitner</w:t>
-      </w:r>
-      <w:proofErr w:type="spellEnd"/>
-      <w:r>
-        <w:t xml:space="preserve">, A., Oriol, M., Meyer, B.: Object distance and its application to  +      <w:r>
+        <w:t xml:space="preserve">Ciupa, I., Leitner, A., Oriol, M., Meyer, B.: Object distance and its application to   adaptive random testing of object-oriented programs. In: Proceedings of the 1st international workshop on Random testing. RT ’06, New York, NY, USA, ACM (2006) 55–63 </w:t>
       </w:r>
     </w:p>
@@ -7366,107 +6325,23 @@
         <w:pStyle w:val="References"/>
       </w:pPr>
       <w:r>
-        <w:t xml:space="preserve">Myers, G.J., Sandler, C., </w:t>
-      </w:r>
-      <w:proofErr w:type="spellStart"/>
-      <w:r>
-        <w:t>Badgett</w:t>
-      </w:r>
-      <w:proofErr w:type="spellEnd"/>
-      <w:r>
-        <w:t xml:space="preserve">, </w:t>
-      </w:r>
-      <w:proofErr w:type="gramStart"/>
-      <w:r>
-        <w:t>T</w:t>
-      </w:r>
-      <w:proofErr w:type="gramEnd"/>
-      <w:r>
-        <w:t>.: The art of software testing. Wiley (2011)</w:t>
+        <w:t>Myers, G.J., Sandler, C., Badgett, T.: The art of software testing. Wiley (2011)</w:t>
       </w:r>
     </w:p>
     <w:p>
       <w:pPr>
         <w:pStyle w:val="References"/>
       </w:pPr>
-      <w:proofErr w:type="spellStart"/>
-      <w:r>
-        <w:t>Podgurski</w:t>
-      </w:r>
-      <w:proofErr w:type="spellEnd"/>
-      <w:r>
-        <w:t xml:space="preserve">, A., Leon, D., Francis, P., </w:t>
-      </w:r>
-      <w:proofErr w:type="spellStart"/>
-      <w:r>
-        <w:t>Masri</w:t>
-      </w:r>
-      <w:proofErr w:type="spellEnd"/>
-      <w:r>
-        <w:t xml:space="preserve">, W., Minch, M., Sun, J., Wang, </w:t>
-      </w:r>
-      <w:proofErr w:type="gramStart"/>
-      <w:r>
-        <w:t>B</w:t>
-      </w:r>
-      <w:proofErr w:type="gramEnd"/>
-      <w:r>
-        <w:t xml:space="preserve">.: Au- </w:t>
-      </w:r>
-      <w:proofErr w:type="spellStart"/>
-      <w:r>
-        <w:t>tomated</w:t>
-      </w:r>
-      <w:proofErr w:type="spellEnd"/>
-      <w:r>
-        <w:t xml:space="preserve"> support for classifying software failure reports. In: Software Engineering, 2003. Proceedings. 25th International Conference on. (</w:t>
-      </w:r>
-      <w:proofErr w:type="gramStart"/>
-      <w:r>
-        <w:t>may</w:t>
-      </w:r>
-      <w:proofErr w:type="gramEnd"/>
-      <w:r>
-        <w:t xml:space="preserve"> 2003) 465 – 475</w:t>
+      <w:r>
+        <w:t>Podgurski, A., Leon, D., Francis, P., Masri, W., Minch, M., Sun, J., Wang, B.: Au- tomated support for classifying software failure reports. In: Software Engineering, 2003. Proceedings. 25th International Conference on. (may 2003) 465 – 475</w:t>
       </w:r>
     </w:p>
     <w:p>
       <w:pPr>
         <w:pStyle w:val="References"/>
       </w:pPr>
-      <w:proofErr w:type="spellStart"/>
-      <w:r>
-        <w:t>Agrawal</w:t>
-      </w:r>
-      <w:proofErr w:type="spellEnd"/>
-      <w:r>
-        <w:t xml:space="preserve">, H., </w:t>
-      </w:r>
-      <w:proofErr w:type="spellStart"/>
-      <w:r>
-        <w:t>Horgan</w:t>
-      </w:r>
-      <w:proofErr w:type="spellEnd"/>
-      <w:r>
-        <w:t>, J., London, S., Wong, W.: Fault localization using execution slices and dataflow tests. In: Software Reliability Engineering, 1995. Proceedings</w:t>
-      </w:r>
-      <w:proofErr w:type="gramStart"/>
-      <w:r>
-        <w:t>.,</w:t>
-      </w:r>
-      <w:proofErr w:type="gramEnd"/>
-      <w:r>
-        <w:t xml:space="preserve"> Sixth International Symposium on. (</w:t>
-      </w:r>
-      <w:proofErr w:type="spellStart"/>
-      <w:proofErr w:type="gramStart"/>
-      <w:r>
-        <w:t>oct</w:t>
-      </w:r>
-      <w:proofErr w:type="spellEnd"/>
-      <w:proofErr w:type="gramEnd"/>
-      <w:r>
-        <w:t xml:space="preserve"> 1995) 143 –151 </w:t>
+      <w:r>
+        <w:t xml:space="preserve">Agrawal, H., Horgan, J., London, S., Wong, W.: Fault localization using execution slices and dataflow tests. In: Software Reliability Engineering, 1995. Proceedings., Sixth International Symposium on. (oct 1995) 143 –151 </w:t>
       </w:r>
     </w:p>
     <w:p>
@@ -7474,31 +6349,7 @@
         <w:pStyle w:val="References"/>
       </w:pPr>
       <w:r>
-        <w:t xml:space="preserve">Jones, J.A., </w:t>
-      </w:r>
-      <w:proofErr w:type="spellStart"/>
-      <w:r>
-        <w:t>Harrold</w:t>
-      </w:r>
-      <w:proofErr w:type="spellEnd"/>
-      <w:r>
-        <w:t xml:space="preserve">, M.J., </w:t>
-      </w:r>
-      <w:proofErr w:type="spellStart"/>
-      <w:r>
-        <w:t>Stasko</w:t>
-      </w:r>
-      <w:proofErr w:type="spellEnd"/>
-      <w:r>
-        <w:t xml:space="preserve">, </w:t>
-      </w:r>
-      <w:proofErr w:type="gramStart"/>
-      <w:r>
-        <w:t>J</w:t>
-      </w:r>
-      <w:proofErr w:type="gramEnd"/>
-      <w:r>
-        <w:t xml:space="preserve">.: Visualization of test information to assist fault localization. In: Proceedings of the 24th International Conference on Software Engineering. ICSE ’02, New York, NY, USA, ACM (2002) 467–477 </w:t>
+        <w:t xml:space="preserve">Jones, J.A., Harrold, M.J., Stasko, J.: Visualization of test information to assist fault localization. In: Proceedings of the 24th International Conference on Software Engineering. ICSE ’02, New York, NY, USA, ACM (2002) 467–477 </w:t>
       </w:r>
     </w:p>
     <w:p>
@@ -7823,16 +6674,11 @@
         <w:t xml:space="preserve"> his</w:t>
       </w:r>
       <w:r>
-        <w:t xml:space="preserve"> </w:t>
-      </w:r>
-      <w:proofErr w:type="gramStart"/>
-      <w:r>
-        <w:t>M</w:t>
+        <w:t xml:space="preserve"> M</w:t>
       </w:r>
       <w:r>
         <w:t>(</w:t>
       </w:r>
-      <w:proofErr w:type="gramEnd"/>
       <w:r>
         <w:t>IT</w:t>
       </w:r>
@@ -8079,8 +6925,6 @@
                                 </wp:inline>
                               </w:drawing>
                             </w:r>
-                            <w:proofErr w:type="spellStart"/>
-                            <w:proofErr w:type="gramStart"/>
                             <w:r>
                               <w:rPr>
                                 <w:rFonts w:hint="eastAsia"/>
@@ -8089,8 +6933,6 @@
                               </w:rPr>
                               <w:t>oto</w:t>
                             </w:r>
-                            <w:proofErr w:type="spellEnd"/>
-                            <w:proofErr w:type="gramEnd"/>
                           </w:p>
                         </w:txbxContent>
                       </wps:txbx>
@@ -8273,29 +7115,13 @@
         <w:t xml:space="preserve"> at the Department of Computer Science, the University of York, UK</w:t>
       </w:r>
       <w:r>
-        <w:t xml:space="preserve"> and a Principal Scientist at ABB Corporate Research, Industrial Software Systems, in Baden-</w:t>
-      </w:r>
-      <w:proofErr w:type="spellStart"/>
-      <w:r>
-        <w:t>Daettwil</w:t>
-      </w:r>
-      <w:proofErr w:type="spellEnd"/>
-      <w:r>
-        <w:t>, Switzerland</w:t>
+        <w:t xml:space="preserve"> and a Principal Scientist at ABB Corporate Research, Industrial Software Systems, in Baden-Daettwil, Switzerland</w:t>
       </w:r>
       <w:r>
         <w:t xml:space="preserve">. He completed his </w:t>
       </w:r>
       <w:r>
-        <w:t xml:space="preserve">PhD from University of </w:t>
-      </w:r>
-      <w:proofErr w:type="spellStart"/>
-      <w:r>
-        <w:t>Genevar</w:t>
-      </w:r>
-      <w:proofErr w:type="spellEnd"/>
-      <w:r>
-        <w:t xml:space="preserve"> and an MSc from ENSEEIHT in Toulouse, France</w:t>
+        <w:t>PhD from University of Genevar and an MSc from ENSEEIHT in Toulouse, France</w:t>
       </w:r>
       <w:r>
         <w:t>. His research interests include</w:t>
@@ -8370,15 +7196,7 @@
         <w:t>:</w:t>
       </w:r>
       <w:r>
-        <w:t xml:space="preserve"> Point domain with </w:t>
-      </w:r>
-      <w:proofErr w:type="gramStart"/>
-      <w:r>
-        <w:t>One</w:t>
-      </w:r>
-      <w:proofErr w:type="gramEnd"/>
-      <w:r>
-        <w:t xml:space="preserve"> argument</w:t>
+        <w:t xml:space="preserve"> Point domain with One argument</w:t>
       </w:r>
     </w:p>
     <w:p>
@@ -8386,30 +7204,14 @@
         <w:pStyle w:val="FigureCaption"/>
         <w:jc w:val="left"/>
       </w:pPr>
-      <w:proofErr w:type="gramStart"/>
       <w:r>
         <w:rPr>
           <w:color w:val="984806" w:themeColor="accent6" w:themeShade="80"/>
         </w:rPr>
-        <w:t>public</w:t>
-      </w:r>
-      <w:proofErr w:type="gramEnd"/>
-      <w:r>
-        <w:rPr>
-          <w:color w:val="984806" w:themeColor="accent6" w:themeShade="80"/>
-        </w:rPr>
-        <w:t xml:space="preserve"> class</w:t>
-      </w:r>
-      <w:r>
-        <w:t xml:space="preserve"> </w:t>
-      </w:r>
-      <w:proofErr w:type="spellStart"/>
-      <w:r>
-        <w:t>PointDomainOneArgument</w:t>
-      </w:r>
-      <w:proofErr w:type="spellEnd"/>
-      <w:r>
-        <w:t>{</w:t>
+        <w:t>public class</w:t>
+      </w:r>
+      <w:r>
+        <w:t xml:space="preserve"> PointDomainOneArgument{</w:t>
       </w:r>
     </w:p>
     <w:p>
@@ -8418,38 +7220,14 @@
         <w:ind w:firstLine="202"/>
         <w:jc w:val="left"/>
       </w:pPr>
-      <w:proofErr w:type="gramStart"/>
       <w:r>
         <w:rPr>
           <w:color w:val="984806" w:themeColor="accent6" w:themeShade="80"/>
         </w:rPr>
-        <w:t>public</w:t>
-      </w:r>
-      <w:proofErr w:type="gramEnd"/>
-      <w:r>
-        <w:rPr>
-          <w:color w:val="984806" w:themeColor="accent6" w:themeShade="80"/>
-        </w:rPr>
-        <w:t xml:space="preserve"> static</w:t>
-      </w:r>
-      <w:r>
-        <w:t xml:space="preserve"> void </w:t>
-      </w:r>
-      <w:proofErr w:type="spellStart"/>
-      <w:r>
-        <w:t>pointErrors</w:t>
-      </w:r>
-      <w:proofErr w:type="spellEnd"/>
-      <w:r>
-        <w:t xml:space="preserve"> (</w:t>
-      </w:r>
-      <w:proofErr w:type="spellStart"/>
-      <w:r>
-        <w:t>int</w:t>
-      </w:r>
-      <w:proofErr w:type="spellEnd"/>
-      <w:r>
-        <w:t xml:space="preserve"> x)</w:t>
+        <w:t>public static</w:t>
+      </w:r>
+      <w:r>
+        <w:t xml:space="preserve"> void pointErrors (int x)</w:t>
       </w:r>
       <w:r>
         <w:t>{</w:t>
@@ -8460,14 +7238,12 @@
         <w:pStyle w:val="FigureCaption"/>
         <w:ind w:left="202" w:firstLine="202"/>
       </w:pPr>
-      <w:proofErr w:type="gramStart"/>
       <w:r>
         <w:rPr>
           <w:color w:val="984806" w:themeColor="accent6" w:themeShade="80"/>
         </w:rPr>
         <w:t>if</w:t>
       </w:r>
-      <w:proofErr w:type="gramEnd"/>
       <w:r>
         <w:t xml:space="preserve"> (x == -66 ) </w:t>
       </w:r>
@@ -8477,13 +7253,8 @@
         <w:pStyle w:val="FigureCaption"/>
         <w:ind w:left="404" w:firstLine="202"/>
       </w:pPr>
-      <w:proofErr w:type="gramStart"/>
-      <w:r>
-        <w:t>x</w:t>
-      </w:r>
-      <w:proofErr w:type="gramEnd"/>
-      <w:r>
-        <w:t xml:space="preserve"> = 5/0;</w:t>
+      <w:r>
+        <w:t>x = 5/0;</w:t>
       </w:r>
     </w:p>
     <w:p>
@@ -8491,14 +7262,12 @@
         <w:pStyle w:val="FigureCaption"/>
         <w:ind w:left="202" w:firstLine="202"/>
       </w:pPr>
-      <w:proofErr w:type="gramStart"/>
       <w:r>
         <w:rPr>
           <w:color w:val="984806" w:themeColor="accent6" w:themeShade="80"/>
         </w:rPr>
         <w:t>if</w:t>
       </w:r>
-      <w:proofErr w:type="gramEnd"/>
       <w:r>
         <w:t xml:space="preserve"> (x == -2 ) </w:t>
       </w:r>
@@ -8511,13 +7280,8 @@
         <w:pStyle w:val="FigureCaption"/>
         <w:ind w:left="404" w:firstLine="202"/>
       </w:pPr>
-      <w:proofErr w:type="gramStart"/>
-      <w:r>
-        <w:t>x</w:t>
-      </w:r>
-      <w:proofErr w:type="gramEnd"/>
-      <w:r>
-        <w:t xml:space="preserve"> = 5/0;</w:t>
+      <w:r>
+        <w:t>x = 5/0;</w:t>
       </w:r>
     </w:p>
     <w:p>
@@ -8525,19 +7289,11 @@
         <w:pStyle w:val="FigureCaption"/>
         <w:ind w:left="202" w:firstLine="202"/>
       </w:pPr>
-      <w:proofErr w:type="gramStart"/>
       <w:r>
         <w:rPr>
           <w:color w:val="984806" w:themeColor="accent6" w:themeShade="80"/>
         </w:rPr>
-        <w:t>if</w:t>
-      </w:r>
-      <w:proofErr w:type="gramEnd"/>
-      <w:r>
-        <w:rPr>
-          <w:color w:val="984806" w:themeColor="accent6" w:themeShade="80"/>
-        </w:rPr>
-        <w:t xml:space="preserve"> </w:t>
+        <w:t xml:space="preserve">if </w:t>
       </w:r>
       <w:r>
         <w:t xml:space="preserve">(x == 51 ) </w:t>
@@ -8551,13 +7307,8 @@
         <w:pStyle w:val="FigureCaption"/>
         <w:ind w:left="404" w:firstLine="202"/>
       </w:pPr>
-      <w:proofErr w:type="gramStart"/>
-      <w:r>
-        <w:t>x</w:t>
-      </w:r>
-      <w:proofErr w:type="gramEnd"/>
-      <w:r>
-        <w:t xml:space="preserve"> = 5/0;</w:t>
+      <w:r>
+        <w:t>x = 5/0;</w:t>
       </w:r>
     </w:p>
     <w:p>
@@ -8566,14 +7317,12 @@
         <w:ind w:left="202" w:firstLine="202"/>
         <w:jc w:val="left"/>
       </w:pPr>
-      <w:proofErr w:type="gramStart"/>
       <w:r>
         <w:rPr>
           <w:color w:val="984806" w:themeColor="accent6" w:themeShade="80"/>
         </w:rPr>
         <w:t>if</w:t>
       </w:r>
-      <w:proofErr w:type="gramEnd"/>
       <w:r>
         <w:t xml:space="preserve"> (x == 23 ) </w:t>
       </w:r>
@@ -8587,13 +7336,8 @@
         <w:ind w:left="404" w:firstLine="202"/>
         <w:jc w:val="left"/>
       </w:pPr>
-      <w:proofErr w:type="gramStart"/>
-      <w:r>
-        <w:t>x</w:t>
-      </w:r>
-      <w:proofErr w:type="gramEnd"/>
-      <w:r>
-        <w:t xml:space="preserve"> = 5/0;</w:t>
+      <w:r>
+        <w:t>x = 5/0;</w:t>
       </w:r>
     </w:p>
     <w:p>
@@ -8639,13 +7383,8 @@
         <w:t>:</w:t>
       </w:r>
       <w:r>
-        <w:t xml:space="preserve"> Point domain with </w:t>
-      </w:r>
-      <w:proofErr w:type="gramStart"/>
-      <w:r>
-        <w:t>Two</w:t>
-      </w:r>
-      <w:proofErr w:type="gramEnd"/>
+        <w:t xml:space="preserve"> Point domain with Two</w:t>
+      </w:r>
       <w:r>
         <w:t xml:space="preserve"> argument</w:t>
       </w:r>
@@ -8654,30 +7393,14 @@
       <w:pPr>
         <w:pStyle w:val="FigureCaption"/>
       </w:pPr>
-      <w:proofErr w:type="gramStart"/>
       <w:r>
         <w:rPr>
           <w:color w:val="984806" w:themeColor="accent6" w:themeShade="80"/>
         </w:rPr>
-        <w:t>public</w:t>
-      </w:r>
-      <w:proofErr w:type="gramEnd"/>
-      <w:r>
-        <w:rPr>
-          <w:color w:val="984806" w:themeColor="accent6" w:themeShade="80"/>
-        </w:rPr>
-        <w:t xml:space="preserve"> class</w:t>
-      </w:r>
-      <w:r>
-        <w:t xml:space="preserve"> </w:t>
-      </w:r>
-      <w:proofErr w:type="spellStart"/>
-      <w:r>
-        <w:t>PointDomainOneArgument</w:t>
-      </w:r>
-      <w:proofErr w:type="spellEnd"/>
-      <w:r>
-        <w:t>{</w:t>
+        <w:t>public class</w:t>
+      </w:r>
+      <w:r>
+        <w:t xml:space="preserve"> PointDomainOneArgument{</w:t>
       </w:r>
     </w:p>
     <w:p>
@@ -8685,46 +7408,14 @@
         <w:pStyle w:val="FigureCaption"/>
         <w:ind w:firstLine="202"/>
       </w:pPr>
-      <w:proofErr w:type="gramStart"/>
       <w:r>
         <w:rPr>
           <w:color w:val="984806" w:themeColor="accent6" w:themeShade="80"/>
         </w:rPr>
-        <w:t>public</w:t>
-      </w:r>
-      <w:proofErr w:type="gramEnd"/>
-      <w:r>
-        <w:rPr>
-          <w:color w:val="984806" w:themeColor="accent6" w:themeShade="80"/>
-        </w:rPr>
-        <w:t xml:space="preserve"> static</w:t>
-      </w:r>
-      <w:r>
-        <w:t xml:space="preserve"> void </w:t>
-      </w:r>
-      <w:proofErr w:type="spellStart"/>
-      <w:r>
-        <w:t>pointErrors</w:t>
-      </w:r>
-      <w:proofErr w:type="spellEnd"/>
-      <w:r>
-        <w:t xml:space="preserve"> (</w:t>
-      </w:r>
-      <w:proofErr w:type="spellStart"/>
-      <w:r>
-        <w:t>int</w:t>
-      </w:r>
-      <w:proofErr w:type="spellEnd"/>
-      <w:r>
-        <w:t xml:space="preserve"> x, </w:t>
-      </w:r>
-      <w:proofErr w:type="spellStart"/>
-      <w:r>
-        <w:t>int</w:t>
-      </w:r>
-      <w:proofErr w:type="spellEnd"/>
-      <w:r>
-        <w:t xml:space="preserve"> y){ </w:t>
+        <w:t>public static</w:t>
+      </w:r>
+      <w:r>
+        <w:t xml:space="preserve"> void pointErrors (int x, int y){ </w:t>
       </w:r>
     </w:p>
     <w:p>
@@ -8732,15 +7423,8 @@
         <w:pStyle w:val="FigureCaption"/>
         <w:ind w:left="202" w:firstLine="202"/>
       </w:pPr>
-      <w:proofErr w:type="spellStart"/>
-      <w:proofErr w:type="gramStart"/>
-      <w:r>
-        <w:t>int</w:t>
-      </w:r>
-      <w:proofErr w:type="spellEnd"/>
-      <w:proofErr w:type="gramEnd"/>
-      <w:r>
-        <w:t xml:space="preserve"> z = x/y;</w:t>
+      <w:r>
+        <w:t>int z = x/y;</w:t>
       </w:r>
     </w:p>
     <w:p>
@@ -8802,30 +7486,14 @@
       <w:pPr>
         <w:pStyle w:val="FigureCaption"/>
       </w:pPr>
-      <w:proofErr w:type="gramStart"/>
       <w:r>
         <w:rPr>
           <w:color w:val="984806" w:themeColor="accent6" w:themeShade="80"/>
         </w:rPr>
-        <w:t>public</w:t>
-      </w:r>
-      <w:proofErr w:type="gramEnd"/>
-      <w:r>
-        <w:rPr>
-          <w:color w:val="984806" w:themeColor="accent6" w:themeShade="80"/>
-        </w:rPr>
-        <w:t xml:space="preserve"> class</w:t>
-      </w:r>
-      <w:r>
-        <w:t xml:space="preserve"> </w:t>
-      </w:r>
-      <w:proofErr w:type="spellStart"/>
-      <w:r>
-        <w:t>BlockDomainOneArgument</w:t>
-      </w:r>
-      <w:proofErr w:type="spellEnd"/>
-      <w:r>
-        <w:t xml:space="preserve">{ </w:t>
+        <w:t>public class</w:t>
+      </w:r>
+      <w:r>
+        <w:t xml:space="preserve"> BlockDomainOneArgument{ </w:t>
       </w:r>
     </w:p>
     <w:p>
@@ -8833,38 +7501,14 @@
         <w:pStyle w:val="FigureCaption"/>
         <w:ind w:firstLine="202"/>
       </w:pPr>
-      <w:proofErr w:type="gramStart"/>
       <w:r>
         <w:rPr>
           <w:color w:val="984806" w:themeColor="accent6" w:themeShade="80"/>
         </w:rPr>
-        <w:t>public</w:t>
-      </w:r>
-      <w:proofErr w:type="gramEnd"/>
-      <w:r>
-        <w:rPr>
-          <w:color w:val="984806" w:themeColor="accent6" w:themeShade="80"/>
-        </w:rPr>
-        <w:t xml:space="preserve"> static</w:t>
-      </w:r>
-      <w:r>
-        <w:t xml:space="preserve"> void </w:t>
-      </w:r>
-      <w:proofErr w:type="spellStart"/>
-      <w:r>
-        <w:t>blockErrors</w:t>
-      </w:r>
-      <w:proofErr w:type="spellEnd"/>
-      <w:r>
-        <w:t xml:space="preserve"> (</w:t>
-      </w:r>
-      <w:proofErr w:type="spellStart"/>
-      <w:r>
-        <w:t>int</w:t>
-      </w:r>
-      <w:proofErr w:type="spellEnd"/>
-      <w:r>
-        <w:t xml:space="preserve"> x){</w:t>
+        <w:t>public static</w:t>
+      </w:r>
+      <w:r>
+        <w:t xml:space="preserve"> void blockErrors (int x){</w:t>
       </w:r>
     </w:p>
     <w:p>
@@ -8872,14 +7516,12 @@
         <w:pStyle w:val="FigureCaption"/>
         <w:ind w:left="202" w:firstLine="202"/>
       </w:pPr>
-      <w:proofErr w:type="gramStart"/>
       <w:r>
         <w:rPr>
           <w:color w:val="984806" w:themeColor="accent6" w:themeShade="80"/>
         </w:rPr>
         <w:t>if</w:t>
       </w:r>
-      <w:proofErr w:type="gramEnd"/>
       <w:r>
         <w:t>((x &gt; -2)   &amp;</w:t>
       </w:r>
@@ -8892,13 +7534,8 @@
         <w:pStyle w:val="FigureCaption"/>
         <w:ind w:left="404" w:firstLine="202"/>
       </w:pPr>
-      <w:proofErr w:type="gramStart"/>
-      <w:r>
-        <w:t>x</w:t>
-      </w:r>
-      <w:proofErr w:type="gramEnd"/>
-      <w:r>
-        <w:t xml:space="preserve"> = 5/0;</w:t>
+      <w:r>
+        <w:t>x = 5/0;</w:t>
       </w:r>
     </w:p>
     <w:p>
@@ -8906,14 +7543,12 @@
         <w:pStyle w:val="FigureCaption"/>
         <w:ind w:left="202" w:firstLine="202"/>
       </w:pPr>
-      <w:proofErr w:type="gramStart"/>
       <w:r>
         <w:rPr>
           <w:color w:val="984806" w:themeColor="accent6" w:themeShade="80"/>
         </w:rPr>
         <w:t>if</w:t>
       </w:r>
-      <w:proofErr w:type="gramEnd"/>
       <w:r>
         <w:t>((x &gt; -30) &amp;</w:t>
       </w:r>
@@ -8926,13 +7561,8 @@
         <w:pStyle w:val="FigureCaption"/>
         <w:ind w:left="404" w:firstLine="202"/>
       </w:pPr>
-      <w:proofErr w:type="gramStart"/>
-      <w:r>
-        <w:t>x</w:t>
-      </w:r>
-      <w:proofErr w:type="gramEnd"/>
-      <w:r>
-        <w:t xml:space="preserve"> = 5/0;</w:t>
+      <w:r>
+        <w:t>x = 5/0;</w:t>
       </w:r>
     </w:p>
     <w:p>
@@ -8940,14 +7570,12 @@
         <w:pStyle w:val="FigureCaption"/>
         <w:ind w:left="202" w:firstLine="202"/>
       </w:pPr>
-      <w:proofErr w:type="gramStart"/>
       <w:r>
         <w:rPr>
           <w:color w:val="984806" w:themeColor="accent6" w:themeShade="80"/>
         </w:rPr>
         <w:t>if</w:t>
       </w:r>
-      <w:proofErr w:type="gramEnd"/>
       <w:r>
         <w:t>((x &gt; 50)  &amp;</w:t>
       </w:r>
@@ -8960,13 +7588,8 @@
         <w:pStyle w:val="FigureCaption"/>
         <w:ind w:left="404" w:firstLine="202"/>
       </w:pPr>
-      <w:proofErr w:type="gramStart"/>
-      <w:r>
-        <w:t>x</w:t>
-      </w:r>
-      <w:proofErr w:type="gramEnd"/>
-      <w:r>
-        <w:t xml:space="preserve"> = 5/0;</w:t>
+      <w:r>
+        <w:t>x = 5/0;</w:t>
       </w:r>
     </w:p>
     <w:p>
@@ -9005,42 +7628,21 @@
         <w:t>Program 4:</w:t>
       </w:r>
       <w:r>
-        <w:t xml:space="preserve"> Block domain with two </w:t>
-      </w:r>
-      <w:proofErr w:type="gramStart"/>
-      <w:r>
-        <w:t>argument</w:t>
-      </w:r>
-      <w:proofErr w:type="gramEnd"/>
+        <w:t xml:space="preserve"> Block domain with two argument</w:t>
+      </w:r>
     </w:p>
     <w:p>
       <w:pPr>
         <w:pStyle w:val="FigureCaption"/>
       </w:pPr>
-      <w:proofErr w:type="gramStart"/>
       <w:r>
         <w:rPr>
           <w:color w:val="984806" w:themeColor="accent6" w:themeShade="80"/>
         </w:rPr>
-        <w:t>public</w:t>
-      </w:r>
-      <w:proofErr w:type="gramEnd"/>
-      <w:r>
-        <w:rPr>
-          <w:color w:val="984806" w:themeColor="accent6" w:themeShade="80"/>
-        </w:rPr>
-        <w:t xml:space="preserve"> class</w:t>
-      </w:r>
-      <w:r>
-        <w:t xml:space="preserve"> </w:t>
-      </w:r>
-      <w:proofErr w:type="spellStart"/>
-      <w:r>
-        <w:t>BlockDomainTwoArgument</w:t>
-      </w:r>
-      <w:proofErr w:type="spellEnd"/>
-      <w:r>
-        <w:t>{</w:t>
+        <w:t>public class</w:t>
+      </w:r>
+      <w:r>
+        <w:t xml:space="preserve"> BlockDomainTwoArgument{</w:t>
       </w:r>
     </w:p>
     <w:p>
@@ -9048,46 +7650,14 @@
         <w:pStyle w:val="FigureCaption"/>
         <w:ind w:firstLine="202"/>
       </w:pPr>
-      <w:proofErr w:type="gramStart"/>
       <w:r>
         <w:rPr>
           <w:color w:val="984806" w:themeColor="accent6" w:themeShade="80"/>
         </w:rPr>
-        <w:t>public</w:t>
-      </w:r>
-      <w:proofErr w:type="gramEnd"/>
-      <w:r>
-        <w:rPr>
-          <w:color w:val="984806" w:themeColor="accent6" w:themeShade="80"/>
-        </w:rPr>
-        <w:t xml:space="preserve"> static</w:t>
-      </w:r>
-      <w:r>
-        <w:t xml:space="preserve"> void </w:t>
-      </w:r>
-      <w:proofErr w:type="spellStart"/>
-      <w:r>
-        <w:t>pointErrors</w:t>
-      </w:r>
-      <w:proofErr w:type="spellEnd"/>
-      <w:r>
-        <w:t xml:space="preserve"> (</w:t>
-      </w:r>
-      <w:proofErr w:type="spellStart"/>
-      <w:r>
-        <w:t>int</w:t>
-      </w:r>
-      <w:proofErr w:type="spellEnd"/>
-      <w:r>
-        <w:t xml:space="preserve"> x, </w:t>
-      </w:r>
-      <w:proofErr w:type="spellStart"/>
-      <w:r>
-        <w:t>int</w:t>
-      </w:r>
-      <w:proofErr w:type="spellEnd"/>
-      <w:r>
-        <w:t xml:space="preserve"> y){</w:t>
+        <w:t>public static</w:t>
+      </w:r>
+      <w:r>
+        <w:t xml:space="preserve"> void pointErrors (int x, int y){</w:t>
       </w:r>
     </w:p>
     <w:p>
@@ -9095,14 +7665,12 @@
         <w:pStyle w:val="FigureCaption"/>
         <w:ind w:left="202" w:firstLine="202"/>
       </w:pPr>
-      <w:proofErr w:type="gramStart"/>
       <w:r>
         <w:rPr>
           <w:color w:val="984806" w:themeColor="accent6" w:themeShade="80"/>
         </w:rPr>
         <w:t>if</w:t>
       </w:r>
-      <w:proofErr w:type="gramEnd"/>
       <w:r>
         <w:t>(((x &gt; 0)&amp;&amp;(x &lt; 20)) || ((y &gt; 0) &amp;</w:t>
       </w:r>
@@ -9115,13 +7683,8 @@
         <w:pStyle w:val="FigureCaption"/>
         <w:ind w:left="404" w:firstLine="202"/>
       </w:pPr>
-      <w:proofErr w:type="gramStart"/>
-      <w:r>
-        <w:t>x</w:t>
-      </w:r>
-      <w:proofErr w:type="gramEnd"/>
-      <w:r>
-        <w:t xml:space="preserve"> = 5/0;</w:t>
+      <w:r>
+        <w:t>x = 5/0;</w:t>
       </w:r>
     </w:p>
     <w:p>
@@ -9159,45 +7722,21 @@
         <w:t>Program 5:</w:t>
       </w:r>
       <w:r>
-        <w:t xml:space="preserve"> Strip domain with </w:t>
-      </w:r>
-      <w:proofErr w:type="gramStart"/>
-      <w:r>
-        <w:t>One</w:t>
-      </w:r>
-      <w:proofErr w:type="gramEnd"/>
-      <w:r>
-        <w:t xml:space="preserve"> argument</w:t>
+        <w:t xml:space="preserve"> Strip domain with One argument</w:t>
       </w:r>
     </w:p>
     <w:p>
       <w:pPr>
         <w:pStyle w:val="FigureCaption"/>
       </w:pPr>
-      <w:proofErr w:type="gramStart"/>
       <w:r>
         <w:rPr>
           <w:color w:val="984806" w:themeColor="accent6" w:themeShade="80"/>
         </w:rPr>
-        <w:t>public</w:t>
-      </w:r>
-      <w:proofErr w:type="gramEnd"/>
-      <w:r>
-        <w:rPr>
-          <w:color w:val="984806" w:themeColor="accent6" w:themeShade="80"/>
-        </w:rPr>
-        <w:t xml:space="preserve"> class</w:t>
-      </w:r>
-      <w:r>
-        <w:t xml:space="preserve"> </w:t>
-      </w:r>
-      <w:proofErr w:type="spellStart"/>
-      <w:r>
-        <w:t>StripDomainOneArgument</w:t>
-      </w:r>
-      <w:proofErr w:type="spellEnd"/>
-      <w:r>
-        <w:t>{</w:t>
+        <w:t>public class</w:t>
+      </w:r>
+      <w:r>
+        <w:t xml:space="preserve"> StripDomainOneArgument{</w:t>
       </w:r>
     </w:p>
     <w:p>
@@ -9205,38 +7744,14 @@
         <w:pStyle w:val="FigureCaption"/>
         <w:ind w:firstLine="202"/>
       </w:pPr>
-      <w:proofErr w:type="gramStart"/>
       <w:r>
         <w:rPr>
           <w:color w:val="984806" w:themeColor="accent6" w:themeShade="80"/>
         </w:rPr>
-        <w:t>public</w:t>
-      </w:r>
-      <w:proofErr w:type="gramEnd"/>
-      <w:r>
-        <w:rPr>
-          <w:color w:val="984806" w:themeColor="accent6" w:themeShade="80"/>
-        </w:rPr>
-        <w:t xml:space="preserve"> static</w:t>
-      </w:r>
-      <w:r>
-        <w:t xml:space="preserve"> void </w:t>
-      </w:r>
-      <w:proofErr w:type="spellStart"/>
-      <w:r>
-        <w:t>stripErrors</w:t>
-      </w:r>
-      <w:proofErr w:type="spellEnd"/>
-      <w:r>
-        <w:t xml:space="preserve"> (</w:t>
-      </w:r>
-      <w:proofErr w:type="spellStart"/>
-      <w:r>
-        <w:t>int</w:t>
-      </w:r>
-      <w:proofErr w:type="spellEnd"/>
-      <w:r>
-        <w:t xml:space="preserve"> x){</w:t>
+        <w:t>public static</w:t>
+      </w:r>
+      <w:r>
+        <w:t xml:space="preserve"> void stripErrors (int x){</w:t>
       </w:r>
     </w:p>
     <w:p>
@@ -9244,14 +7759,12 @@
         <w:pStyle w:val="FigureCaption"/>
         <w:ind w:left="202" w:firstLine="202"/>
       </w:pPr>
-      <w:proofErr w:type="gramStart"/>
       <w:r>
         <w:rPr>
           <w:color w:val="984806" w:themeColor="accent6" w:themeShade="80"/>
         </w:rPr>
         <w:t>if</w:t>
       </w:r>
-      <w:proofErr w:type="gramEnd"/>
       <w:r>
         <w:t>((x &gt; -5) &amp;</w:t>
       </w:r>
@@ -9264,13 +7777,8 @@
         <w:pStyle w:val="FigureCaption"/>
         <w:ind w:left="404" w:firstLine="202"/>
       </w:pPr>
-      <w:proofErr w:type="gramStart"/>
-      <w:r>
-        <w:t>x</w:t>
-      </w:r>
-      <w:proofErr w:type="gramEnd"/>
-      <w:r>
-        <w:t xml:space="preserve"> = 5/0;</w:t>
+      <w:r>
+        <w:t>x = 5/0;</w:t>
       </w:r>
     </w:p>
     <w:p>
@@ -9308,42 +7816,21 @@
         <w:t>Program 6:</w:t>
       </w:r>
       <w:r>
-        <w:t xml:space="preserve"> Strip domain with two </w:t>
-      </w:r>
-      <w:proofErr w:type="gramStart"/>
-      <w:r>
-        <w:t>argument</w:t>
-      </w:r>
-      <w:proofErr w:type="gramEnd"/>
+        <w:t xml:space="preserve"> Strip domain with two argument</w:t>
+      </w:r>
     </w:p>
     <w:p>
       <w:pPr>
         <w:pStyle w:val="FigureCaption"/>
       </w:pPr>
-      <w:proofErr w:type="gramStart"/>
       <w:r>
         <w:rPr>
           <w:color w:val="984806" w:themeColor="accent6" w:themeShade="80"/>
         </w:rPr>
-        <w:t>public</w:t>
-      </w:r>
-      <w:proofErr w:type="gramEnd"/>
-      <w:r>
-        <w:rPr>
-          <w:color w:val="984806" w:themeColor="accent6" w:themeShade="80"/>
-        </w:rPr>
-        <w:t xml:space="preserve"> class</w:t>
-      </w:r>
-      <w:r>
-        <w:t xml:space="preserve"> </w:t>
-      </w:r>
-      <w:proofErr w:type="spellStart"/>
-      <w:r>
-        <w:t>StripDomainTwoArgument</w:t>
-      </w:r>
-      <w:proofErr w:type="spellEnd"/>
-      <w:r>
-        <w:t>{ +        <w:t>public class</w:t>
+      </w:r>
+      <w:r>
+        <w:t xml:space="preserve"> StripDomainTwoArgument{  </w:t>
       </w:r>
     </w:p>
@@ -9352,46 +7839,14 @@
         <w:pStyle w:val="FigureCaption"/>
         <w:ind w:firstLine="202"/>
       </w:pPr>
-      <w:proofErr w:type="gramStart"/>
       <w:r>
         <w:rPr>
           <w:color w:val="984806" w:themeColor="accent6" w:themeShade="80"/>
         </w:rPr>
-        <w:t>public</w:t>
-      </w:r>
-      <w:proofErr w:type="gramEnd"/>
-      <w:r>
-        <w:rPr>
-          <w:color w:val="984806" w:themeColor="accent6" w:themeShade="80"/>
-        </w:rPr>
-        <w:t xml:space="preserve"> static</w:t>
-      </w:r>
-      <w:r>
-        <w:t xml:space="preserve"> void </w:t>
-      </w:r>
-      <w:proofErr w:type="spellStart"/>
-      <w:r>
-        <w:t>pointErrors</w:t>
-      </w:r>
-      <w:proofErr w:type="spellEnd"/>
-      <w:r>
-        <w:t xml:space="preserve"> (</w:t>
-      </w:r>
-      <w:proofErr w:type="spellStart"/>
-      <w:r>
-        <w:t>int</w:t>
-      </w:r>
-      <w:proofErr w:type="spellEnd"/>
-      <w:r>
-        <w:t xml:space="preserve"> x, </w:t>
-      </w:r>
-      <w:proofErr w:type="spellStart"/>
-      <w:r>
-        <w:t>int</w:t>
-      </w:r>
-      <w:proofErr w:type="spellEnd"/>
-      <w:r>
-        <w:t xml:space="preserve"> y){</w:t>
+        <w:t>public static</w:t>
+      </w:r>
+      <w:r>
+        <w:t xml:space="preserve"> void pointErrors (int x, int y){</w:t>
       </w:r>
     </w:p>
     <w:p>
@@ -9399,7 +7854,6 @@
         <w:pStyle w:val="FigureCaption"/>
         <w:ind w:left="202" w:firstLine="202"/>
       </w:pPr>
-      <w:proofErr w:type="gramStart"/>
       <w:r>
         <w:rPr>
           <w:color w:val="984806" w:themeColor="accent6" w:themeShade="80"/>
@@ -9413,11 +7867,7 @@
         <w:t>f</w:t>
       </w:r>
       <w:r>
-        <w:t>(</w:t>
-      </w:r>
-      <w:proofErr w:type="gramEnd"/>
-      <w:r>
-        <w:t>((x &gt; 0)&amp;&amp;(x &lt; 40)) || ((y &gt; 0) &amp;</w:t>
+        <w:t>(((x &gt; 0)&amp;&amp;(x &lt; 40)) || ((y &gt; 0) &amp;</w:t>
       </w:r>
       <w:r>
         <w:t>&amp; (y &lt; 40)))</w:t>
@@ -9428,13 +7878,8 @@
         <w:pStyle w:val="FigureCaption"/>
         <w:ind w:left="404" w:firstLine="202"/>
       </w:pPr>
-      <w:proofErr w:type="gramStart"/>
-      <w:r>
-        <w:t>x</w:t>
-      </w:r>
-      <w:proofErr w:type="gramEnd"/>
-      <w:r>
-        <w:t xml:space="preserve"> = 5/0; +      <w:r>
+        <w:t>x = 5/0;  </w:t>
       </w:r>
     </w:p>
@@ -9515,23 +7960,7 @@
         <w:pStyle w:val="FootnoteText"/>
       </w:pPr>
       <w:r>
-        <w:t xml:space="preserve">Mian Asbat Ahmad is with the Department of Computer Science, University of York, </w:t>
-      </w:r>
-      <w:proofErr w:type="gramStart"/>
-      <w:r>
-        <w:t>YO10 5DD, UK</w:t>
-      </w:r>
-      <w:proofErr w:type="gramEnd"/>
-      <w:r>
-        <w:t xml:space="preserve"> (e-mail: </w:t>
-      </w:r>
-      <w:proofErr w:type="spellStart"/>
-      <w:r>
-        <w:t>mian.ahmad</w:t>
-      </w:r>
-      <w:proofErr w:type="spellEnd"/>
-      <w:r>
-        <w:t xml:space="preserve">@ york.ac.uk). </w:t>
+        <w:t xml:space="preserve">Mian Asbat Ahmad is with the Department of Computer Science, University of York, YO10 5DD, UK (e-mail: mian.ahmad@ york.ac.uk). </w:t>
       </w:r>
     </w:p>
     <w:p>
@@ -9545,23 +7974,7 @@
         <w:t xml:space="preserve"> the</w:t>
       </w:r>
       <w:r>
-        <w:t xml:space="preserve"> Department of Computer Science, University of York, York, </w:t>
-      </w:r>
-      <w:proofErr w:type="gramStart"/>
-      <w:r>
-        <w:t>YO10</w:t>
-      </w:r>
-      <w:proofErr w:type="gramEnd"/>
-      <w:r>
-        <w:t xml:space="preserve"> 5DD, UK. (</w:t>
-      </w:r>
-      <w:proofErr w:type="gramStart"/>
-      <w:r>
-        <w:t>e</w:t>
-      </w:r>
-      <w:proofErr w:type="gramEnd"/>
-      <w:r>
-        <w:t xml:space="preserve">-mail: </w:t>
+        <w:t xml:space="preserve"> Department of Computer Science, University of York, York, YO10 5DD, UK. (e-mail: </w:t>
       </w:r>
       <w:hyperlink r:id="rId1" w:history="1">
         <w:r>
@@ -9575,15 +7988,7 @@
         <w:t>)</w:t>
       </w:r>
       <w:r>
-        <w:t xml:space="preserve"> and Industrial Software Systems, ABB Corporate Research, CH-5405 Baden-</w:t>
-      </w:r>
-      <w:proofErr w:type="spellStart"/>
-      <w:r>
-        <w:t>Daettwil</w:t>
-      </w:r>
-      <w:proofErr w:type="spellEnd"/>
-      <w:r>
-        <w:t>, Switzerland</w:t>
+        <w:t xml:space="preserve"> and Industrial Software Systems, ABB Corporate Research, CH-5405 Baden-Daettwil, Switzerland</w:t>
       </w:r>
       <w:r>
         <w:t>.</w:t>
@@ -12091,7 +10496,7 @@
 </file>
 
 <file path=customXml/itemProps1.xml><?xml version="1.0" encoding="utf-8"?>
-<ds:datastoreItem xmlns:ds="http://schemas.openxmlformats.org/officeDocument/2006/customXml" ds:itemID="{C79ED3E9-A863-844A-AE34-2E375096943A}">
+<ds:datastoreItem xmlns:ds="http://schemas.openxmlformats.org/officeDocument/2006/customXml" ds:itemID="{177F5FAA-1A7D-704D-8A17-5B818C45C7A5}">
   <ds:schemaRefs>
     <ds:schemaRef ds:uri="http://schemas.openxmlformats.org/officeDocument/2006/bibliography"/>
   </ds:schemaRefs>

</xml_diff>

<commit_message>
format corrected, minor mistakes removed  from ADFD paper.
</commit_message>
<xml_diff>
--- a/papers/ICSCA2013/ADFD.docx
+++ b/papers/ICSCA2013/ADFD.docx
@@ -116,7 +116,13 @@
         <w:t>iments in which we tested error-</w:t>
       </w:r>
       <w:r>
-        <w:t>seeded one and two-dimensional numerical programs. Our experimental results show that for each SUT, ADFD strategy successfully p</w:t>
+        <w:t>seeded one and two-dimensional numerical programs. Our experimenta</w:t>
+      </w:r>
+      <w:r>
+        <w:t>l results show that for each program</w:t>
+      </w:r>
+      <w:r>
+        <w:t>, ADFD strategy successfully p</w:t>
       </w:r>
       <w:r>
         <w:t>erforms identification of failures, failure</w:t>
@@ -227,7 +233,19 @@
         <w:rPr>
           <w:lang w:eastAsia="zh-TW"/>
         </w:rPr>
-        <w:t>servation of Chan et. al., [14] that failure causing inputs across the whole input domain form certain kinds of domains. They classified these domains i</w:t>
+        <w:t>servation of Chan et</w:t>
+      </w:r>
+      <w:r>
+        <w:rPr>
+          <w:lang w:eastAsia="zh-TW"/>
+        </w:rPr>
+        <w:t xml:space="preserve"> al.</w:t>
+      </w:r>
+      <w:r>
+        <w:rPr>
+          <w:lang w:eastAsia="zh-TW"/>
+        </w:rPr>
+        <w:t xml:space="preserve"> [14] that failure causing inputs across the whole input domain form certain kinds of domains. They classified these domains i</w:t>
       </w:r>
       <w:r>
         <w:rPr>
@@ -239,7 +257,13 @@
         <w:rPr>
           <w:lang w:eastAsia="zh-TW"/>
         </w:rPr>
-        <w:t xml:space="preserve"> domain. In Figure 1 the square box represents the whole input domain. The black point</w:t>
+        <w:t xml:space="preserve"> domain. In Fig.</w:t>
+      </w:r>
+      <w:r>
+        <w:rPr>
+          <w:lang w:eastAsia="zh-TW"/>
+        </w:rPr>
+        <w:t xml:space="preserve"> 1 the square box represents the whole input domain. The black point</w:t>
       </w:r>
       <w:r>
         <w:rPr>
@@ -251,13 +275,31 @@
         <w:rPr>
           <w:lang w:eastAsia="zh-TW"/>
         </w:rPr>
-        <w:t>, block and strip area inside the box represent the faulty values while white area inside the box represent legitimate values for a specific system. They f</w:t>
-      </w:r>
-      <w:r>
-        <w:rPr>
-          <w:lang w:eastAsia="zh-TW"/>
-        </w:rPr>
-        <w:t>urther suggested that the fault-</w:t>
+        <w:t>, block and strip area inside the box r</w:t>
+      </w:r>
+      <w:r>
+        <w:rPr>
+          <w:lang w:eastAsia="zh-TW"/>
+        </w:rPr>
+        <w:t>epresent the faulty values whereas</w:t>
+      </w:r>
+      <w:r>
+        <w:rPr>
+          <w:lang w:eastAsia="zh-TW"/>
+        </w:rPr>
+        <w:t xml:space="preserve"> white area inside the box represent legitimate values for a specific system. They f</w:t>
+      </w:r>
+      <w:r>
+        <w:rPr>
+          <w:lang w:eastAsia="zh-TW"/>
+        </w:rPr>
+        <w:t>urther suggested that the failure</w:t>
+      </w:r>
+      <w:r>
+        <w:rPr>
+          <w:lang w:eastAsia="zh-TW"/>
+        </w:rPr>
+        <w:t>-</w:t>
       </w:r>
       <w:r>
         <w:rPr>
@@ -344,7 +386,25 @@
           <w:sz w:val="16"/>
           <w:szCs w:val="16"/>
         </w:rPr>
-        <w:t xml:space="preserve">Fig. </w:t>
+        <w:t>Fig</w:t>
+      </w:r>
+      <w:r>
+        <w:rPr>
+          <w:b w:val="0"/>
+          <w:color w:val="17365D" w:themeColor="text2" w:themeShade="BF"/>
+          <w:sz w:val="16"/>
+          <w:szCs w:val="16"/>
+        </w:rPr>
+        <w:t>ure</w:t>
+      </w:r>
+      <w:r>
+        <w:rPr>
+          <w:b w:val="0"/>
+          <w:color w:val="17365D" w:themeColor="text2" w:themeShade="BF"/>
+          <w:sz w:val="16"/>
+          <w:szCs w:val="16"/>
+        </w:rPr>
+        <w:t xml:space="preserve">. </w:t>
       </w:r>
       <w:r>
         <w:rPr>
@@ -645,18 +705,19 @@
         <w:t xml:space="preserve"> domains. The output produced at the end of test session is a chart showing the passing value</w:t>
       </w:r>
       <w:r>
-        <w:t xml:space="preserve"> or range of values in blue,</w:t>
+        <w:t xml:space="preserve"> or range of values in blue and</w:t>
       </w:r>
       <w:r>
         <w:t xml:space="preserve"> failing value or</w:t>
       </w:r>
-      <w:bookmarkStart w:id="1" w:name="_GoBack"/>
-      <w:bookmarkEnd w:id="1"/>
       <w:r>
         <w:t xml:space="preserve"> range of values in red. The complete workflow of ADFD strategy is given in Fig</w:t>
       </w:r>
       <w:r>
-        <w:t>ure 2</w:t>
+        <w:t>.</w:t>
+      </w:r>
+      <w:r>
+        <w:t xml:space="preserve"> 2</w:t>
       </w:r>
       <w:r>
         <w:t>.</w:t>
@@ -825,7 +886,25 @@
           <w:szCs w:val="16"/>
         </w:rPr>
         <w:br/>
-        <w:t xml:space="preserve">Fig. </w:t>
+        <w:t>Fig</w:t>
+      </w:r>
+      <w:r>
+        <w:rPr>
+          <w:b w:val="0"/>
+          <w:color w:val="17365D" w:themeColor="text2" w:themeShade="BF"/>
+          <w:sz w:val="16"/>
+          <w:szCs w:val="16"/>
+        </w:rPr>
+        <w:t>ure</w:t>
+      </w:r>
+      <w:r>
+        <w:rPr>
+          <w:b w:val="0"/>
+          <w:color w:val="17365D" w:themeColor="text2" w:themeShade="BF"/>
+          <w:sz w:val="16"/>
+          <w:szCs w:val="16"/>
+        </w:rPr>
+        <w:t xml:space="preserve">. </w:t>
       </w:r>
       <w:r>
         <w:rPr>
@@ -1032,7 +1111,19 @@
           <w:lang w:eastAsia="zh-TW"/>
         </w:rPr>
         <w:lastRenderedPageBreak/>
-        <w:t xml:space="preserve">included in Java 6 under javax.tools package. The number of programs generated can be one or more, depending on the number of arguments in the test module i.e. for module with one argument one program is generated, for two argument </w:t>
+        <w:t>included in Java 6 under javax.tools package. The number of programs generated can be one or more, depending on the number of arguments in the test module i.e.</w:t>
+      </w:r>
+      <w:r>
+        <w:rPr>
+          <w:lang w:eastAsia="zh-TW"/>
+        </w:rPr>
+        <w:t>,</w:t>
+      </w:r>
+      <w:r>
+        <w:rPr>
+          <w:lang w:eastAsia="zh-TW"/>
+        </w:rPr>
+        <w:t xml:space="preserve"> for module with one argument one program is generated, for two argument </w:t>
       </w:r>
       <w:r>
         <w:rPr>
@@ -1097,19 +1188,55 @@
         <w:rPr>
           <w:lang w:eastAsia="zh-TW"/>
         </w:rPr>
-        <w:t>The values from the pass and fail files are used to plot (x, y) chart using JFreeChart. JFreeChart is a free open-source java library that helps developers to display complex charts and graphs in thei</w:t>
-      </w:r>
-      <w:r>
-        <w:rPr>
-          <w:lang w:eastAsia="zh-TW"/>
-        </w:rPr>
-        <w:t>r applications [17]. Green colo</w:t>
-      </w:r>
-      <w:r>
-        <w:rPr>
-          <w:lang w:eastAsia="zh-TW"/>
-        </w:rPr>
-        <w:t xml:space="preserve">r lines with circle represents pass values while </w:t>
+        <w:t>The values from the Pass and F</w:t>
+      </w:r>
+      <w:r>
+        <w:rPr>
+          <w:lang w:eastAsia="zh-TW"/>
+        </w:rPr>
+        <w:t xml:space="preserve">ail files are used to plot (x, y) </w:t>
+      </w:r>
+      <w:r>
+        <w:rPr>
+          <w:lang w:eastAsia="zh-TW"/>
+        </w:rPr>
+        <w:t>chart-using</w:t>
+      </w:r>
+      <w:r>
+        <w:rPr>
+          <w:lang w:eastAsia="zh-TW"/>
+        </w:rPr>
+        <w:t xml:space="preserve"> JFreeChart. JFreeChart is a free open-source java library that helps developers to display complex charts and graphs in thei</w:t>
+      </w:r>
+      <w:r>
+        <w:rPr>
+          <w:lang w:eastAsia="zh-TW"/>
+        </w:rPr>
+        <w:t xml:space="preserve">r applications [17]. </w:t>
+      </w:r>
+      <w:r>
+        <w:rPr>
+          <w:lang w:eastAsia="zh-TW"/>
+        </w:rPr>
+        <w:t>Blue colo</w:t>
+      </w:r>
+      <w:r>
+        <w:rPr>
+          <w:lang w:eastAsia="zh-TW"/>
+        </w:rPr>
+        <w:t>r lines with circle represent</w:t>
+      </w:r>
+      <w:r>
+        <w:rPr>
+          <w:lang w:eastAsia="zh-TW"/>
+        </w:rPr>
+        <w:t xml:space="preserve"> pass values whereas</w:t>
+      </w:r>
+      <w:r>
+        <w:rPr>
+          <w:lang w:eastAsia="zh-TW"/>
+        </w:rPr>
+        <w:t xml:space="preserve"> </w:t>
       </w:r>
       <w:r>
         <w:rPr>
@@ -1121,7 +1248,19 @@
         <w:rPr>
           <w:lang w:eastAsia="zh-TW"/>
         </w:rPr>
-        <w:t>r line with squares represents the fail values. Resultant graph clearly depicts both the pass and fail domain across the specified input domain. The graph shows red points in case the program fails for only one value, blocks when the program fails for multiple values and strips when a program fails for a long range of values.</w:t>
+        <w:t xml:space="preserve">r line with squares </w:t>
+      </w:r>
+      <w:r>
+        <w:rPr>
+          <w:lang w:eastAsia="zh-TW"/>
+        </w:rPr>
+        <w:t xml:space="preserve">and diamonds </w:t>
+      </w:r>
+      <w:r>
+        <w:rPr>
+          <w:lang w:eastAsia="zh-TW"/>
+        </w:rPr>
+        <w:t>represents the fail values. Resultant graph clearly depicts both the pass and fail domain across the specified input domain. The graph shows red points in case the program fails for only one value, blocks when the program fails for multiple values and strips when a program fails for a long range of values.</w:t>
       </w:r>
     </w:p>
     <w:p>
@@ -1149,7 +1288,7 @@
         <w:rPr>
           <w:i/>
         </w:rPr>
-        <w:t>http://code.google. com/p/yeti-test/</w:t>
+        <w:t>http://code.google.com/p/yeti-test/</w:t>
       </w:r>
       <w:r>
         <w:t>. In this section a brief overview of YETI is given with the focus on the parts relevant to the implementat</w:t>
@@ -1289,7 +1428,19 @@
         <w:rPr>
           <w:lang w:eastAsia="zh-TW"/>
         </w:rPr>
-        <w:t>is further extended to get ADFD strategy.</w:t>
+        <w:t xml:space="preserve">is </w:t>
+      </w:r>
+      <w:r>
+        <w:rPr>
+          <w:lang w:eastAsia="zh-TW"/>
+        </w:rPr>
+        <w:t>further,</w:t>
+      </w:r>
+      <w:r>
+        <w:rPr>
+          <w:lang w:eastAsia="zh-TW"/>
+        </w:rPr>
+        <w:t xml:space="preserve"> extended to get ADFD strategy.</w:t>
       </w:r>
     </w:p>
     <w:p>
@@ -1350,12 +1501,16 @@
         <w:ind w:firstLine="0"/>
         <w:rPr>
           <w:color w:val="0000FF"/>
+          <w:sz w:val="18"/>
+          <w:szCs w:val="18"/>
           <w:lang w:eastAsia="zh-TW"/>
         </w:rPr>
       </w:pPr>
       <w:r>
         <w:rPr>
           <w:color w:val="0000FF"/>
+          <w:sz w:val="18"/>
+          <w:szCs w:val="18"/>
           <w:lang w:eastAsia="zh-TW"/>
         </w:rPr>
         <w:t>/**</w:t>
@@ -1367,19 +1522,34 @@
         <w:ind w:firstLine="0"/>
         <w:rPr>
           <w:color w:val="0000FF"/>
+          <w:sz w:val="18"/>
+          <w:szCs w:val="18"/>
           <w:lang w:eastAsia="zh-TW"/>
         </w:rPr>
       </w:pPr>
       <w:r>
         <w:rPr>
           <w:color w:val="0000FF"/>
-          <w:lang w:eastAsia="zh-TW"/>
-        </w:rPr>
-        <w:t xml:space="preserve">* Point Fault Domain example for one argument </w:t>
+          <w:sz w:val="18"/>
+          <w:szCs w:val="18"/>
+          <w:lang w:eastAsia="zh-TW"/>
+        </w:rPr>
+        <w:t>* Point Failure</w:t>
       </w:r>
       <w:r>
         <w:rPr>
           <w:color w:val="0000FF"/>
+          <w:sz w:val="18"/>
+          <w:szCs w:val="18"/>
+          <w:lang w:eastAsia="zh-TW"/>
+        </w:rPr>
+        <w:t xml:space="preserve"> Domain example for one argument </w:t>
+      </w:r>
+      <w:r>
+        <w:rPr>
+          <w:color w:val="0000FF"/>
+          <w:sz w:val="18"/>
+          <w:szCs w:val="18"/>
           <w:lang w:eastAsia="zh-TW"/>
         </w:rPr>
         <w:br/>
@@ -1388,6 +1558,8 @@
       <w:r>
         <w:rPr>
           <w:color w:val="0000FF"/>
+          <w:sz w:val="18"/>
+          <w:szCs w:val="18"/>
           <w:lang w:eastAsia="zh-TW"/>
         </w:rPr>
         <w:tab/>
@@ -1400,12 +1572,16 @@
         <w:ind w:firstLine="0"/>
         <w:rPr>
           <w:color w:val="0000FF"/>
+          <w:sz w:val="18"/>
+          <w:szCs w:val="18"/>
           <w:lang w:eastAsia="zh-TW"/>
         </w:rPr>
       </w:pPr>
       <w:r>
         <w:rPr>
           <w:color w:val="0000FF"/>
+          <w:sz w:val="18"/>
+          <w:szCs w:val="18"/>
           <w:lang w:eastAsia="zh-TW"/>
         </w:rPr>
         <w:t>*/</w:t>
@@ -1415,18 +1591,24 @@
       <w:pPr>
         <w:pStyle w:val="Text"/>
         <w:rPr>
+          <w:sz w:val="18"/>
+          <w:szCs w:val="18"/>
           <w:lang w:eastAsia="zh-TW"/>
         </w:rPr>
       </w:pPr>
       <w:r>
         <w:rPr>
           <w:color w:val="984806" w:themeColor="accent6" w:themeShade="80"/>
+          <w:sz w:val="18"/>
+          <w:szCs w:val="18"/>
           <w:lang w:eastAsia="zh-TW"/>
         </w:rPr>
         <w:t>public class</w:t>
       </w:r>
       <w:r>
         <w:rPr>
+          <w:sz w:val="18"/>
+          <w:szCs w:val="18"/>
           <w:lang w:eastAsia="zh-TW"/>
         </w:rPr>
         <w:t xml:space="preserve"> PointDomainOneArgument{</w:t>
@@ -1437,18 +1619,24 @@
         <w:pStyle w:val="Text"/>
         <w:ind w:left="202"/>
         <w:rPr>
+          <w:sz w:val="18"/>
+          <w:szCs w:val="18"/>
           <w:lang w:eastAsia="zh-TW"/>
         </w:rPr>
       </w:pPr>
       <w:r>
         <w:rPr>
           <w:color w:val="984806" w:themeColor="accent6" w:themeShade="80"/>
+          <w:sz w:val="18"/>
+          <w:szCs w:val="18"/>
           <w:lang w:eastAsia="zh-TW"/>
         </w:rPr>
         <w:t>public static void</w:t>
       </w:r>
       <w:r>
         <w:rPr>
+          <w:sz w:val="18"/>
+          <w:szCs w:val="18"/>
           <w:lang w:eastAsia="zh-TW"/>
         </w:rPr>
         <w:t xml:space="preserve"> pointErrors (int x){</w:t>
@@ -1459,18 +1647,24 @@
         <w:pStyle w:val="Text"/>
         <w:ind w:left="404"/>
         <w:rPr>
+          <w:sz w:val="18"/>
+          <w:szCs w:val="18"/>
           <w:lang w:eastAsia="zh-TW"/>
         </w:rPr>
       </w:pPr>
       <w:r>
         <w:rPr>
           <w:color w:val="984806" w:themeColor="accent6" w:themeShade="80"/>
+          <w:sz w:val="18"/>
+          <w:szCs w:val="18"/>
           <w:lang w:eastAsia="zh-TW"/>
         </w:rPr>
         <w:t>if</w:t>
       </w:r>
       <w:r>
         <w:rPr>
+          <w:sz w:val="18"/>
+          <w:szCs w:val="18"/>
           <w:lang w:eastAsia="zh-TW"/>
         </w:rPr>
         <w:t xml:space="preserve"> (x == -66) abort ();</w:t>
@@ -1481,18 +1675,24 @@
         <w:pStyle w:val="Text"/>
         <w:ind w:left="404"/>
         <w:rPr>
+          <w:sz w:val="18"/>
+          <w:szCs w:val="18"/>
           <w:lang w:eastAsia="zh-TW"/>
         </w:rPr>
       </w:pPr>
       <w:r>
         <w:rPr>
           <w:color w:val="984806" w:themeColor="accent6" w:themeShade="80"/>
+          <w:sz w:val="18"/>
+          <w:szCs w:val="18"/>
           <w:lang w:eastAsia="zh-TW"/>
         </w:rPr>
         <w:t>if</w:t>
       </w:r>
       <w:r>
         <w:rPr>
+          <w:sz w:val="18"/>
+          <w:szCs w:val="18"/>
           <w:lang w:eastAsia="zh-TW"/>
         </w:rPr>
         <w:t xml:space="preserve"> (x == -2) abort ();</w:t>
@@ -1503,18 +1703,24 @@
         <w:pStyle w:val="Text"/>
         <w:ind w:left="404"/>
         <w:rPr>
+          <w:sz w:val="18"/>
+          <w:szCs w:val="18"/>
           <w:lang w:eastAsia="zh-TW"/>
         </w:rPr>
       </w:pPr>
       <w:r>
         <w:rPr>
           <w:color w:val="984806" w:themeColor="accent6" w:themeShade="80"/>
+          <w:sz w:val="18"/>
+          <w:szCs w:val="18"/>
           <w:lang w:eastAsia="zh-TW"/>
         </w:rPr>
         <w:t xml:space="preserve">if </w:t>
       </w:r>
       <w:r>
         <w:rPr>
+          <w:sz w:val="18"/>
+          <w:szCs w:val="18"/>
           <w:lang w:eastAsia="zh-TW"/>
         </w:rPr>
         <w:t>(x == 51) abort ();</w:t>
@@ -1525,18 +1731,24 @@
         <w:pStyle w:val="Text"/>
         <w:ind w:left="404"/>
         <w:rPr>
+          <w:sz w:val="18"/>
+          <w:szCs w:val="18"/>
           <w:lang w:eastAsia="zh-TW"/>
         </w:rPr>
       </w:pPr>
       <w:r>
         <w:rPr>
           <w:color w:val="984806" w:themeColor="accent6" w:themeShade="80"/>
+          <w:sz w:val="18"/>
+          <w:szCs w:val="18"/>
           <w:lang w:eastAsia="zh-TW"/>
         </w:rPr>
         <w:t>if</w:t>
       </w:r>
       <w:r>
         <w:rPr>
+          <w:sz w:val="18"/>
+          <w:szCs w:val="18"/>
           <w:lang w:eastAsia="zh-TW"/>
         </w:rPr>
         <w:t xml:space="preserve"> (x == 23) abort ();</w:t>
@@ -1547,11 +1759,15 @@
         <w:pStyle w:val="Text"/>
         <w:ind w:left="202"/>
         <w:rPr>
-          <w:lang w:eastAsia="zh-TW"/>
-        </w:rPr>
-      </w:pPr>
-      <w:r>
-        <w:rPr>
+          <w:sz w:val="18"/>
+          <w:szCs w:val="18"/>
+          <w:lang w:eastAsia="zh-TW"/>
+        </w:rPr>
+      </w:pPr>
+      <w:r>
+        <w:rPr>
+          <w:sz w:val="18"/>
+          <w:szCs w:val="18"/>
           <w:lang w:eastAsia="zh-TW"/>
         </w:rPr>
         <w:t xml:space="preserve">} </w:t>
@@ -1561,11 +1777,15 @@
       <w:pPr>
         <w:pStyle w:val="Text"/>
         <w:rPr>
-          <w:lang w:eastAsia="zh-TW"/>
-        </w:rPr>
-      </w:pPr>
-      <w:r>
-        <w:rPr>
+          <w:sz w:val="18"/>
+          <w:szCs w:val="18"/>
+          <w:lang w:eastAsia="zh-TW"/>
+        </w:rPr>
+      </w:pPr>
+      <w:r>
+        <w:rPr>
+          <w:sz w:val="18"/>
+          <w:szCs w:val="18"/>
           <w:lang w:eastAsia="zh-TW"/>
         </w:rPr>
         <w:t>}</w:t>
@@ -1603,9 +1823,9 @@
           <w:noProof/>
         </w:rPr>
         <w:drawing>
-          <wp:inline distT="0" distB="0" distL="0" distR="0" wp14:anchorId="20E12CF9" wp14:editId="36264205">
-            <wp:extent cx="3091706" cy="1829484"/>
-            <wp:effectExtent l="0" t="0" r="7620" b="0"/>
+          <wp:inline distT="0" distB="0" distL="0" distR="0" wp14:anchorId="20E12CF9" wp14:editId="1178933D">
+            <wp:extent cx="3090431" cy="1675977"/>
+            <wp:effectExtent l="0" t="0" r="8890" b="635"/>
             <wp:docPr id="5" name="Picture 5"/>
             <wp:cNvGraphicFramePr>
               <a:graphicFrameLocks xmlns:a="http://schemas.openxmlformats.org/drawingml/2006/main" noChangeAspect="1"/>
@@ -1632,7 +1852,7 @@
                   <pic:spPr>
                     <a:xfrm>
                       <a:off x="0" y="0"/>
-                      <a:ext cx="3094101" cy="1830901"/>
+                      <a:ext cx="3094101" cy="1677968"/>
                     </a:xfrm>
                     <a:prstGeom prst="rect">
                       <a:avLst/>
@@ -1663,7 +1883,25 @@
           <w:sz w:val="16"/>
           <w:szCs w:val="16"/>
         </w:rPr>
-        <w:t xml:space="preserve">Fig. </w:t>
+        <w:t>Fig</w:t>
+      </w:r>
+      <w:r>
+        <w:rPr>
+          <w:b w:val="0"/>
+          <w:color w:val="17365D" w:themeColor="text2" w:themeShade="BF"/>
+          <w:sz w:val="16"/>
+          <w:szCs w:val="16"/>
+        </w:rPr>
+        <w:t>ure</w:t>
+      </w:r>
+      <w:r>
+        <w:rPr>
+          <w:b w:val="0"/>
+          <w:color w:val="17365D" w:themeColor="text2" w:themeShade="BF"/>
+          <w:sz w:val="16"/>
+          <w:szCs w:val="16"/>
+        </w:rPr>
+        <w:t xml:space="preserve"> </w:t>
       </w:r>
       <w:r>
         <w:rPr>
@@ -1763,7 +2001,13 @@
         <w:rPr>
           <w:lang w:eastAsia="zh-TW"/>
         </w:rPr>
-        <w:t>the output presented in Figure 3</w:t>
+        <w:t>the output presented in Fig.</w:t>
+      </w:r>
+      <w:r>
+        <w:rPr>
+          <w:lang w:eastAsia="zh-TW"/>
+        </w:rPr>
+        <w:t xml:space="preserve"> 3</w:t>
       </w:r>
       <w:r>
         <w:rPr>
@@ -1811,11 +2055,11 @@
         <w:pStyle w:val="Text"/>
       </w:pPr>
       <w:r>
-        <w:t xml:space="preserve">All experiments were performed on a 64-bit Mac OS X </w:t>
+        <w:t xml:space="preserve">All experiments were performed on a 64-bit Mac OS X Lion Version 10.7.5 running on 2 x 2.66 GHz 6-Core Intel Xeon with 6.00 GB (1333 MHz DDR3) of RAM. YETI runs </w:t>
       </w:r>
       <w:r>
         <w:lastRenderedPageBreak/>
-        <w:t>Lion Version 10.7.5 running on 2 x 2.66 GHz 6-Core Intel Xeon with 6.00 GB (1333 MHz DDR3) of RAM. YETI runs on top of the Java</w:t>
+        <w:t>on top of the Java</w:t>
       </w:r>
       <w:r>
         <w:rPr>
@@ -1859,7 +2103,10 @@
         <w:t>). The experimental r</w:t>
       </w:r>
       <w:r>
-        <w:t>esults are presented in table 1</w:t>
+        <w:t>esults are presented in T</w:t>
+      </w:r>
+      <w:r>
+        <w:t>able 1</w:t>
       </w:r>
       <w:r>
         <w:t xml:space="preserve"> and described under the following three headings.</w:t>
@@ -1882,7 +2129,19 @@
         <w:t xml:space="preserve"> Domain:</w:t>
       </w:r>
       <w:r>
-        <w:t xml:space="preserve"> Two separate Java programs Pro1 and Pro2</w:t>
+        <w:t xml:space="preserve"> Two separate Java programs Pro</w:t>
+      </w:r>
+      <w:r>
+        <w:t>gram</w:t>
+      </w:r>
+      <w:r>
+        <w:t>1 and Pro</w:t>
+      </w:r>
+      <w:r>
+        <w:t>gram</w:t>
+      </w:r>
+      <w:r>
+        <w:t>2</w:t>
       </w:r>
       <w:r>
         <w:t xml:space="preserve"> given </w:t>
@@ -1965,7 +2224,19 @@
         <w:t xml:space="preserve"> Domain:</w:t>
       </w:r>
       <w:r>
-        <w:t xml:space="preserve"> Two separate Java programs Pro3 and Pro4</w:t>
+        <w:t xml:space="preserve"> Two separate Java programs Pro</w:t>
+      </w:r>
+      <w:r>
+        <w:t>gram</w:t>
+      </w:r>
+      <w:r>
+        <w:t>3 and Pro</w:t>
+      </w:r>
+      <w:r>
+        <w:t>gram</w:t>
+      </w:r>
+      <w:r>
+        <w:t>4</w:t>
       </w:r>
       <w:r>
         <w:t xml:space="preserve"> given</w:t>
@@ -2007,7 +2278,13 @@
         <w:t xml:space="preserve"> domain in two-</w:t>
       </w:r>
       <w:r>
-        <w:t>dimension program. The range of pass and fail values for each program in block fault domain are given in (Table 1, Serial No. 2).</w:t>
+        <w:t>dimension program. The range of pass and fail values</w:t>
+      </w:r>
+      <w:r>
+        <w:t xml:space="preserve"> for each program in block failure</w:t>
+      </w:r>
+      <w:r>
+        <w:t xml:space="preserve"> domain are given in (Table 1, Serial No. 2).</w:t>
       </w:r>
     </w:p>
     <w:p>
@@ -2027,7 +2304,19 @@
         <w:t xml:space="preserve"> Domain:</w:t>
       </w:r>
       <w:r>
-        <w:t xml:space="preserve"> Two separate Java programs Pro5 and Pro6</w:t>
+        <w:t xml:space="preserve"> Two separate Java programs Pro</w:t>
+      </w:r>
+      <w:r>
+        <w:t>gram</w:t>
+      </w:r>
+      <w:r>
+        <w:t>5 and Pro</w:t>
+      </w:r>
+      <w:r>
+        <w:t>gram</w:t>
+      </w:r>
+      <w:r>
+        <w:t>6</w:t>
       </w:r>
       <w:r>
         <w:t xml:space="preserve"> give</w:t>
@@ -2154,7 +2443,10 @@
         </w:sectPr>
       </w:pPr>
       <w:r>
-        <w:t>In the experiments (section 4), the ADFD strate</w:t>
+        <w:t>In the experiments (section 5</w:t>
+      </w:r>
+      <w:r>
+        <w:t>), the ADFD strate</w:t>
       </w:r>
       <w:r>
         <w:t>gy effectively identified failures and</w:t>
@@ -2802,7 +3094,14 @@
                 <w:sz w:val="14"/>
                 <w:szCs w:val="14"/>
               </w:rPr>
-              <w:t>PFDTwoA(I, 0)</w:t>
+              <w:t>PFDTwoA(i</w:t>
+            </w:r>
+            <w:r>
+              <w:rPr>
+                <w:sz w:val="14"/>
+                <w:szCs w:val="14"/>
+              </w:rPr>
+              <w:t>, 0)</w:t>
             </w:r>
           </w:p>
         </w:tc>
@@ -3263,7 +3562,14 @@
                 <w:sz w:val="14"/>
                 <w:szCs w:val="14"/>
               </w:rPr>
-              <w:t>BFDTwoA(I, 0)</w:t>
+              <w:t>BFDTwoA(i</w:t>
+            </w:r>
+            <w:r>
+              <w:rPr>
+                <w:sz w:val="14"/>
+                <w:szCs w:val="14"/>
+              </w:rPr>
+              <w:t>, 0)</w:t>
             </w:r>
           </w:p>
         </w:tc>
@@ -3427,7 +3733,14 @@
                 <w:sz w:val="14"/>
                 <w:szCs w:val="14"/>
               </w:rPr>
-              <w:t>SF|DOneA(i)</w:t>
+              <w:t>SF</w:t>
+            </w:r>
+            <w:r>
+              <w:rPr>
+                <w:sz w:val="14"/>
+                <w:szCs w:val="14"/>
+              </w:rPr>
+              <w:t>DOneA(i)</w:t>
             </w:r>
           </w:p>
         </w:tc>
@@ -3722,7 +4035,14 @@
                 <w:sz w:val="14"/>
                 <w:szCs w:val="14"/>
               </w:rPr>
-              <w:t>SFDTwoA(I, 0)</w:t>
+              <w:t>SFDTwoA(i</w:t>
+            </w:r>
+            <w:r>
+              <w:rPr>
+                <w:sz w:val="14"/>
+                <w:szCs w:val="14"/>
+              </w:rPr>
+              <w:t>, 0)</w:t>
             </w:r>
           </w:p>
         </w:tc>
@@ -3956,7 +4276,7 @@
         <mc:AlternateContent>
           <mc:Choice Requires="wpg">
             <w:drawing>
-              <wp:anchor distT="0" distB="0" distL="114300" distR="114300" simplePos="0" relativeHeight="251686400" behindDoc="0" locked="0" layoutInCell="1" allowOverlap="1" wp14:anchorId="11116934" wp14:editId="7E4670B6">
+              <wp:anchor distT="0" distB="0" distL="114300" distR="114300" simplePos="0" relativeHeight="251686400" behindDoc="0" locked="0" layoutInCell="1" allowOverlap="1" wp14:anchorId="11116934" wp14:editId="7F2D06E2">
                 <wp:simplePos x="0" y="0"/>
                 <wp:positionH relativeFrom="column">
                   <wp:posOffset>104775</wp:posOffset>
@@ -4077,8 +4397,8 @@
                           </pic:blipFill>
                           <pic:spPr>
                             <a:xfrm>
-                              <a:off x="2972757" y="1"/>
-                              <a:ext cx="2896533" cy="1409700"/>
+                              <a:off x="3048982" y="1"/>
+                              <a:ext cx="2820308" cy="1409700"/>
                             </a:xfrm>
                             <a:prstGeom prst="rect">
                               <a:avLst/>
@@ -5035,7 +5355,7 @@
           </mc:Choice>
           <mc:Fallback>
             <w:pict>
-              <v:group id="Group 7" o:spid="_x0000_s1026" style="position:absolute;left:0;text-align:left;margin-left:8.25pt;margin-top:10.45pt;width:468pt;height:490.25pt;z-index:251686400;mso-width-relative:margin" coordsize="5943605,6226175" o:gfxdata="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">
+              <v:group id="Group 7" o:spid="_x0000_s1026" style="position:absolute;left:0;text-align:left;margin-left:8.25pt;margin-top:10.45pt;width:468pt;height:490.25pt;z-index:251686400;mso-width-relative:margin" coordsize="5943605,6226175" o:gfxdata="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